<commit_message>
working on assignment1 report.
</commit_message>
<xml_diff>
--- a/Assignment1/Assignment1 Report.docx
+++ b/Assignment1/Assignment1 Report.docx
@@ -58,7 +58,13 @@
         <w:t>1. Function Implementation Description</w:t>
       </w:r>
     </w:p>
-    <w:p/>
+    <w:p>
+      <w:pPr>
+        <w:rPr>
+          <w:sz w:val="20"/>
+        </w:rPr>
+      </w:pPr>
+    </w:p>
     <w:p>
       <w:pPr>
         <w:pStyle w:val="ListParagraph"/>
@@ -68,6 +74,7 @@
         </w:numPr>
         <w:rPr>
           <w:b/>
+          <w:sz w:val="20"/>
         </w:rPr>
       </w:pPr>
       <w:proofErr w:type="spellStart"/>
@@ -75,6 +82,7 @@
       <w:r>
         <w:rPr>
           <w:b/>
+          <w:sz w:val="20"/>
         </w:rPr>
         <w:t>matrix</w:t>
       </w:r>
@@ -82,6 +90,7 @@
       <w:r>
         <w:rPr>
           <w:b/>
+          <w:sz w:val="20"/>
         </w:rPr>
         <w:t>_addition</w:t>
       </w:r>
@@ -89,48 +98,94 @@
       <w:r>
         <w:rPr>
           <w:b/>
+          <w:sz w:val="20"/>
         </w:rPr>
         <w:t xml:space="preserve"> function</w:t>
       </w:r>
     </w:p>
     <w:p>
-      <w:r>
-        <w:t xml:space="preserve">The function first checks the storage types of input matrices by checking </w:t>
+      <w:pPr>
+        <w:rPr>
+          <w:sz w:val="20"/>
+        </w:rPr>
+      </w:pPr>
+      <w:r>
+        <w:rPr>
+          <w:sz w:val="20"/>
+        </w:rPr>
+        <w:t>The functio</w:t>
+      </w:r>
+      <w:r>
+        <w:rPr>
+          <w:sz w:val="20"/>
+        </w:rPr>
+        <w:t>n first checks the storage type</w:t>
+      </w:r>
+      <w:r>
+        <w:rPr>
+          <w:sz w:val="20"/>
+        </w:rPr>
+        <w:t xml:space="preserve"> of input matrices by checking </w:t>
       </w:r>
       <w:proofErr w:type="spellStart"/>
       <w:r>
+        <w:rPr>
+          <w:sz w:val="20"/>
+        </w:rPr>
         <w:t>A_rowMajor</w:t>
       </w:r>
       <w:proofErr w:type="spellEnd"/>
       <w:r>
+        <w:rPr>
+          <w:sz w:val="20"/>
+        </w:rPr>
         <w:t xml:space="preserve"> and </w:t>
       </w:r>
       <w:proofErr w:type="spellStart"/>
       <w:r>
+        <w:rPr>
+          <w:sz w:val="20"/>
+        </w:rPr>
         <w:t>B_rowMajor</w:t>
       </w:r>
       <w:proofErr w:type="spellEnd"/>
       <w:r>
-        <w:t xml:space="preserve"> parameters. Based on these parameters, there are four different types of implementation available inside the function. Generally, </w:t>
-      </w:r>
-      <w:proofErr w:type="gramStart"/>
-      <w:r>
-        <w:t>matrix addition is performed by adding each element at same locat</w:t>
-      </w:r>
-      <w:r>
+        <w:rPr>
+          <w:sz w:val="20"/>
+        </w:rPr>
+        <w:t xml:space="preserve"> parameters. Based on these parameters, there are four different types of implementation available inside the function. Generally, matrix addition is performed by adding each element at same locat</w:t>
+      </w:r>
+      <w:r>
+        <w:rPr>
+          <w:sz w:val="20"/>
+        </w:rPr>
         <w:t>ion of two matrices</w:t>
       </w:r>
-      <w:proofErr w:type="gramEnd"/>
-      <w:r>
+      <w:r>
+        <w:rPr>
+          <w:sz w:val="20"/>
+        </w:rPr>
+        <w:t>, and placing the result at same location of result matrix</w:t>
+      </w:r>
+      <w:r>
+        <w:rPr>
+          <w:sz w:val="20"/>
+        </w:rPr>
         <w:t>. Following F</w:t>
       </w:r>
       <w:r>
+        <w:rPr>
+          <w:sz w:val="20"/>
+        </w:rPr>
         <w:t xml:space="preserve">igure 1 shows simple 2 by 2 matrix addition. </w:t>
       </w:r>
     </w:p>
     <w:p>
       <w:pPr>
         <w:jc w:val="center"/>
+        <w:rPr>
+          <w:sz w:val="20"/>
+        </w:rPr>
       </w:pPr>
       <m:oMathPara>
         <m:oMath>
@@ -142,6 +197,7 @@
                 <w:rPr>
                   <w:rFonts w:ascii="Cambria Math" w:hAnsi="Cambria Math"/>
                   <w:i/>
+                  <w:sz w:val="20"/>
                 </w:rPr>
               </m:ctrlPr>
             </m:dPr>
@@ -160,6 +216,7 @@
                     <w:rPr>
                       <w:rFonts w:ascii="Cambria Math" w:hAnsi="Cambria Math"/>
                       <w:i/>
+                      <w:sz w:val="20"/>
                     </w:rPr>
                   </m:ctrlPr>
                 </m:mPr>
@@ -168,6 +225,7 @@
                     <m:r>
                       <w:rPr>
                         <w:rFonts w:ascii="Cambria Math" w:hAnsi="Cambria Math"/>
+                        <w:sz w:val="20"/>
                       </w:rPr>
                       <m:t>a</m:t>
                     </m:r>
@@ -176,6 +234,7 @@
                     <m:r>
                       <w:rPr>
                         <w:rFonts w:ascii="Cambria Math" w:hAnsi="Cambria Math"/>
+                        <w:sz w:val="20"/>
                       </w:rPr>
                       <m:t>b</m:t>
                     </m:r>
@@ -186,6 +245,7 @@
                     <m:r>
                       <w:rPr>
                         <w:rFonts w:ascii="Cambria Math" w:hAnsi="Cambria Math"/>
+                        <w:sz w:val="20"/>
                       </w:rPr>
                       <m:t>c</m:t>
                     </m:r>
@@ -194,6 +254,7 @@
                     <m:r>
                       <w:rPr>
                         <w:rFonts w:ascii="Cambria Math" w:hAnsi="Cambria Math"/>
+                        <w:sz w:val="20"/>
                       </w:rPr>
                       <m:t>d</m:t>
                     </m:r>
@@ -205,6 +266,7 @@
           <m:r>
             <w:rPr>
               <w:rFonts w:ascii="Cambria Math" w:hAnsi="Cambria Math"/>
+              <w:sz w:val="20"/>
             </w:rPr>
             <m:t>+</m:t>
           </m:r>
@@ -216,6 +278,7 @@
                 <w:rPr>
                   <w:rFonts w:ascii="Cambria Math" w:hAnsi="Cambria Math"/>
                   <w:i/>
+                  <w:sz w:val="20"/>
                 </w:rPr>
               </m:ctrlPr>
             </m:dPr>
@@ -234,6 +297,7 @@
                     <w:rPr>
                       <w:rFonts w:ascii="Cambria Math" w:hAnsi="Cambria Math"/>
                       <w:i/>
+                      <w:sz w:val="20"/>
                     </w:rPr>
                   </m:ctrlPr>
                 </m:mPr>
@@ -242,6 +306,7 @@
                     <m:r>
                       <w:rPr>
                         <w:rFonts w:ascii="Cambria Math" w:hAnsi="Cambria Math"/>
+                        <w:sz w:val="20"/>
                       </w:rPr>
                       <m:t>e</m:t>
                     </m:r>
@@ -250,6 +315,7 @@
                     <m:r>
                       <w:rPr>
                         <w:rFonts w:ascii="Cambria Math" w:hAnsi="Cambria Math"/>
+                        <w:sz w:val="20"/>
                       </w:rPr>
                       <m:t>f</m:t>
                     </m:r>
@@ -260,6 +326,7 @@
                     <m:r>
                       <w:rPr>
                         <w:rFonts w:ascii="Cambria Math" w:hAnsi="Cambria Math"/>
+                        <w:sz w:val="20"/>
                       </w:rPr>
                       <m:t>g</m:t>
                     </m:r>
@@ -268,6 +335,7 @@
                     <m:r>
                       <w:rPr>
                         <w:rFonts w:ascii="Cambria Math" w:hAnsi="Cambria Math"/>
+                        <w:sz w:val="20"/>
                       </w:rPr>
                       <m:t>h</m:t>
                     </m:r>
@@ -279,6 +347,7 @@
           <m:r>
             <w:rPr>
               <w:rFonts w:ascii="Cambria Math" w:hAnsi="Cambria Math"/>
+              <w:sz w:val="20"/>
             </w:rPr>
             <m:t>=</m:t>
           </m:r>
@@ -290,6 +359,7 @@
                 <w:rPr>
                   <w:rFonts w:ascii="Cambria Math" w:hAnsi="Cambria Math"/>
                   <w:i/>
+                  <w:sz w:val="20"/>
                 </w:rPr>
               </m:ctrlPr>
             </m:dPr>
@@ -308,6 +378,7 @@
                     <w:rPr>
                       <w:rFonts w:ascii="Cambria Math" w:hAnsi="Cambria Math"/>
                       <w:i/>
+                      <w:sz w:val="20"/>
                     </w:rPr>
                   </m:ctrlPr>
                 </m:mPr>
@@ -316,6 +387,7 @@
                     <m:r>
                       <w:rPr>
                         <w:rFonts w:ascii="Cambria Math" w:hAnsi="Cambria Math"/>
+                        <w:sz w:val="20"/>
                       </w:rPr>
                       <m:t>a+e</m:t>
                     </m:r>
@@ -324,6 +396,7 @@
                     <m:r>
                       <w:rPr>
                         <w:rFonts w:ascii="Cambria Math" w:hAnsi="Cambria Math"/>
+                        <w:sz w:val="20"/>
                       </w:rPr>
                       <m:t>b+f</m:t>
                     </m:r>
@@ -334,6 +407,7 @@
                     <m:r>
                       <w:rPr>
                         <w:rFonts w:ascii="Cambria Math" w:hAnsi="Cambria Math"/>
+                        <w:sz w:val="20"/>
                       </w:rPr>
                       <m:t>c+g</m:t>
                     </m:r>
@@ -342,6 +416,7 @@
                     <m:r>
                       <w:rPr>
                         <w:rFonts w:ascii="Cambria Math" w:hAnsi="Cambria Math"/>
+                        <w:sz w:val="20"/>
                       </w:rPr>
                       <m:t>d+h</m:t>
                     </m:r>
@@ -356,85 +431,159 @@
     <w:p>
       <w:pPr>
         <w:jc w:val="center"/>
-      </w:pPr>
+        <w:rPr>
+          <w:sz w:val="20"/>
+        </w:rPr>
+      </w:pPr>
+      <w:r>
+        <w:rPr>
+          <w:sz w:val="20"/>
+        </w:rPr>
+        <w:t>Figure 1: Example of matrix addition</w:t>
+      </w:r>
+    </w:p>
+    <w:p>
+      <w:pPr>
+        <w:rPr>
+          <w:sz w:val="20"/>
+        </w:rPr>
+      </w:pPr>
+    </w:p>
+    <w:p>
+      <w:pPr>
+        <w:rPr>
+          <w:sz w:val="20"/>
+        </w:rPr>
+      </w:pPr>
+      <w:r>
+        <w:rPr>
+          <w:sz w:val="20"/>
+        </w:rPr>
+        <w:t xml:space="preserve">Essentially, this can </w:t>
+      </w:r>
+      <w:r>
+        <w:rPr>
+          <w:sz w:val="20"/>
+        </w:rPr>
+        <w:t xml:space="preserve">be </w:t>
+      </w:r>
+      <w:r>
+        <w:rPr>
+          <w:sz w:val="20"/>
+        </w:rPr>
+        <w:t>performed by going through each element of matrix u</w:t>
+      </w:r>
+      <w:r>
+        <w:rPr>
+          <w:sz w:val="20"/>
+        </w:rPr>
+        <w:t>sing two for loops, and adding each item</w:t>
+      </w:r>
+      <w:r>
+        <w:rPr>
+          <w:sz w:val="20"/>
+        </w:rPr>
+        <w:t xml:space="preserve">. </w:t>
+      </w:r>
+      <w:r>
+        <w:rPr>
+          <w:sz w:val="20"/>
+        </w:rPr>
+        <w:t>In my implementation, first for loop is used to go through all rows. For each row, second for loop is used to access each column of matrix.</w:t>
+      </w:r>
+      <w:r>
+        <w:rPr>
+          <w:sz w:val="20"/>
+        </w:rPr>
+        <w:t xml:space="preserve"> </w:t>
+      </w:r>
+      <w:r>
+        <w:rPr>
+          <w:sz w:val="20"/>
+        </w:rPr>
+        <w:t xml:space="preserve">All of </w:t>
+      </w:r>
+      <w:r>
+        <w:rPr>
+          <w:sz w:val="20"/>
+        </w:rPr>
+        <w:t xml:space="preserve">four implementations follow the </w:t>
+      </w:r>
+      <w:r>
+        <w:rPr>
+          <w:sz w:val="20"/>
+        </w:rPr>
+        <w:t xml:space="preserve">same method to calculate matrix addition except how offsets are calculated. </w:t>
+      </w:r>
+      <w:r>
+        <w:rPr>
+          <w:sz w:val="20"/>
+        </w:rPr>
+        <w:t xml:space="preserve">Assuming matrix </w:t>
+      </w:r>
+      <w:proofErr w:type="gramStart"/>
+      <w:r>
+        <w:rPr>
+          <w:sz w:val="20"/>
+        </w:rPr>
+        <w:t>A[</w:t>
+      </w:r>
+      <w:proofErr w:type="gramEnd"/>
+      <w:r>
+        <w:rPr>
+          <w:sz w:val="20"/>
+        </w:rPr>
+        <w:t>N][M] has N rows and M columns, the</w:t>
+      </w:r>
+      <w:r>
+        <w:rPr>
+          <w:sz w:val="20"/>
+        </w:rPr>
+        <w:t xml:space="preserve"> offset is calculated using E</w:t>
+      </w:r>
+      <w:r>
+        <w:rPr>
+          <w:sz w:val="20"/>
+        </w:rPr>
+        <w:t>quation 1</w:t>
+      </w:r>
+      <w:r>
+        <w:rPr>
+          <w:sz w:val="20"/>
+        </w:rPr>
+        <w:t xml:space="preserve"> for row major matrix</w:t>
+      </w:r>
+      <w:r>
+        <w:rPr>
+          <w:sz w:val="20"/>
+        </w:rPr>
+        <w:t xml:space="preserve"> wh</w:t>
+      </w:r>
+      <w:r>
+        <w:rPr>
+          <w:sz w:val="20"/>
+        </w:rPr>
+        <w:t>ereas column major matrix uses E</w:t>
+      </w:r>
+      <w:r>
+        <w:rPr>
+          <w:sz w:val="20"/>
+        </w:rPr>
+        <w:t xml:space="preserve">quation 2 to calculate its offset. </w:t>
+      </w:r>
     </w:p>
     <w:p>
       <w:pPr>
         <w:jc w:val="center"/>
-      </w:pPr>
-      <w:r>
-        <w:t>Figure 1: Example of matrix addition</w:t>
-      </w:r>
-    </w:p>
-    <w:p/>
-    <w:p>
-      <w:r>
-        <w:t xml:space="preserve">Essentially, </w:t>
-      </w:r>
-      <w:proofErr w:type="gramStart"/>
-      <w:r>
-        <w:t xml:space="preserve">this can </w:t>
-      </w:r>
-      <w:r>
-        <w:t xml:space="preserve">be </w:t>
-      </w:r>
-      <w:r>
-        <w:t>performed by going through each element of matrix u</w:t>
-      </w:r>
-      <w:r>
-        <w:t>sing two for loops, and adding each item</w:t>
-      </w:r>
-      <w:proofErr w:type="gramEnd"/>
-      <w:r>
-        <w:t xml:space="preserve">. </w:t>
-      </w:r>
-      <w:r>
-        <w:t>In my implementation, first for loop is used to go through all rows. For each row, second for loop is used to access each column of matrix.</w:t>
-      </w:r>
-      <w:r>
-        <w:t xml:space="preserve"> </w:t>
-      </w:r>
-      <w:r>
-        <w:t xml:space="preserve">All of </w:t>
-      </w:r>
-      <w:r>
-        <w:t xml:space="preserve">four implementations follow the </w:t>
-      </w:r>
-      <w:r>
-        <w:t xml:space="preserve">same method to calculate matrix addition except how offsets are calculated. </w:t>
-      </w:r>
-      <w:r>
-        <w:t xml:space="preserve">Assuming matrix </w:t>
-      </w:r>
-      <w:proofErr w:type="gramStart"/>
-      <w:r>
-        <w:t>A[</w:t>
-      </w:r>
-      <w:proofErr w:type="gramEnd"/>
-      <w:r>
-        <w:t>N][M] has N rows and M columns,</w:t>
-      </w:r>
-      <w:r>
-        <w:t xml:space="preserve"> the</w:t>
-      </w:r>
-      <w:r>
-        <w:t xml:space="preserve"> offset is calculated using equation 1</w:t>
-      </w:r>
-      <w:r>
-        <w:t xml:space="preserve"> for row major matrix</w:t>
-      </w:r>
-      <w:r>
-        <w:t xml:space="preserve"> whereas column major matrix uses equation 2 to calculate its offset. </w:t>
-      </w:r>
-    </w:p>
-    <w:p>
-      <w:pPr>
-        <w:jc w:val="center"/>
+        <w:rPr>
+          <w:sz w:val="20"/>
+        </w:rPr>
       </w:pPr>
       <m:oMath>
         <m:r>
           <w:rPr>
             <w:rFonts w:ascii="Cambria Math" w:hAnsi="Cambria Math"/>
+            <w:sz w:val="20"/>
           </w:rPr>
           <m:t>A</m:t>
         </m:r>
@@ -444,6 +593,7 @@
               <w:rPr>
                 <w:rFonts w:ascii="Cambria Math" w:hAnsi="Cambria Math"/>
                 <w:i/>
+                <w:sz w:val="20"/>
               </w:rPr>
             </m:ctrlPr>
           </m:dPr>
@@ -451,6 +601,7 @@
             <m:r>
               <w:rPr>
                 <w:rFonts w:ascii="Cambria Math" w:hAnsi="Cambria Math"/>
+                <w:sz w:val="20"/>
               </w:rPr>
               <m:t>i, j</m:t>
             </m:r>
@@ -459,22 +610,30 @@
         <m:r>
           <w:rPr>
             <w:rFonts w:ascii="Cambria Math" w:hAnsi="Cambria Math"/>
+            <w:sz w:val="20"/>
           </w:rPr>
           <m:t>=i*M+j</m:t>
         </m:r>
       </m:oMath>
       <w:r>
+        <w:rPr>
+          <w:sz w:val="20"/>
+        </w:rPr>
         <w:t xml:space="preserve"> [Row Major] --- Equation 1</w:t>
       </w:r>
     </w:p>
     <w:p>
       <w:pPr>
         <w:jc w:val="center"/>
+        <w:rPr>
+          <w:sz w:val="20"/>
+        </w:rPr>
       </w:pPr>
       <m:oMath>
         <m:r>
           <w:rPr>
             <w:rFonts w:ascii="Cambria Math" w:hAnsi="Cambria Math"/>
+            <w:sz w:val="20"/>
           </w:rPr>
           <m:t>A</m:t>
         </m:r>
@@ -484,6 +643,7 @@
               <w:rPr>
                 <w:rFonts w:ascii="Cambria Math" w:hAnsi="Cambria Math"/>
                 <w:i/>
+                <w:sz w:val="20"/>
               </w:rPr>
             </m:ctrlPr>
           </m:dPr>
@@ -491,6 +651,7 @@
             <m:r>
               <w:rPr>
                 <w:rFonts w:ascii="Cambria Math" w:hAnsi="Cambria Math"/>
+                <w:sz w:val="20"/>
               </w:rPr>
               <m:t>i, j</m:t>
             </m:r>
@@ -499,51 +660,45 @@
         <m:r>
           <w:rPr>
             <w:rFonts w:ascii="Cambria Math" w:hAnsi="Cambria Math"/>
+            <w:sz w:val="20"/>
           </w:rPr>
-          <m:t>=</m:t>
-        </m:r>
-        <m:r>
-          <w:rPr>
-            <w:rFonts w:ascii="Cambria Math" w:hAnsi="Cambria Math"/>
-          </w:rPr>
-          <m:t>j</m:t>
-        </m:r>
-        <m:r>
-          <w:rPr>
-            <w:rFonts w:ascii="Cambria Math" w:hAnsi="Cambria Math"/>
-          </w:rPr>
-          <m:t>*</m:t>
-        </m:r>
-        <m:r>
-          <w:rPr>
-            <w:rFonts w:ascii="Cambria Math" w:hAnsi="Cambria Math"/>
-          </w:rPr>
-          <m:t>N</m:t>
-        </m:r>
-        <m:r>
-          <w:rPr>
-            <w:rFonts w:ascii="Cambria Math" w:hAnsi="Cambria Math"/>
-          </w:rPr>
-          <m:t>+</m:t>
-        </m:r>
-        <m:r>
-          <w:rPr>
-            <w:rFonts w:ascii="Cambria Math" w:hAnsi="Cambria Math"/>
-          </w:rPr>
-          <m:t>i</m:t>
+          <m:t>=j*N+i</m:t>
         </m:r>
       </m:oMath>
       <w:r>
+        <w:rPr>
+          <w:sz w:val="20"/>
+        </w:rPr>
         <w:t xml:space="preserve"> [Column Major] --- Equation 2</w:t>
       </w:r>
     </w:p>
-    <w:p/>
-    <w:p>
-      <w:r>
+    <w:p>
+      <w:pPr>
+        <w:rPr>
+          <w:sz w:val="20"/>
+        </w:rPr>
+      </w:pPr>
+    </w:p>
+    <w:p>
+      <w:pPr>
+        <w:rPr>
+          <w:sz w:val="20"/>
+        </w:rPr>
+      </w:pPr>
+      <w:r>
+        <w:rPr>
+          <w:sz w:val="20"/>
+        </w:rPr>
         <w:t xml:space="preserve">The method to calculate offset for both row major matrix and column major matrix are used throughout all functions. </w:t>
       </w:r>
     </w:p>
-    <w:p/>
+    <w:p>
+      <w:pPr>
+        <w:rPr>
+          <w:sz w:val="20"/>
+        </w:rPr>
+      </w:pPr>
+    </w:p>
     <w:p>
       <w:pPr>
         <w:pStyle w:val="ListParagraph"/>
@@ -551,23 +706,486 @@
           <w:ilvl w:val="0"/>
           <w:numId w:val="1"/>
         </w:numPr>
+        <w:rPr>
+          <w:b/>
+          <w:sz w:val="20"/>
+        </w:rPr>
       </w:pPr>
       <w:proofErr w:type="spellStart"/>
       <w:proofErr w:type="gramStart"/>
       <w:r>
+        <w:rPr>
+          <w:b/>
+          <w:sz w:val="20"/>
+        </w:rPr>
         <w:t>matrix</w:t>
       </w:r>
       <w:proofErr w:type="gramEnd"/>
       <w:r>
+        <w:rPr>
+          <w:b/>
+          <w:sz w:val="20"/>
+        </w:rPr>
         <w:t>_multiplication</w:t>
       </w:r>
       <w:proofErr w:type="spellEnd"/>
     </w:p>
     <w:p>
+      <w:pPr>
+        <w:rPr>
+          <w:sz w:val="20"/>
+        </w:rPr>
+      </w:pPr>
+      <w:r>
+        <w:rPr>
+          <w:sz w:val="20"/>
+        </w:rPr>
+        <w:t xml:space="preserve">Similar to </w:t>
+      </w:r>
+      <w:proofErr w:type="spellStart"/>
+      <w:r>
+        <w:rPr>
+          <w:sz w:val="20"/>
+        </w:rPr>
+        <w:t>matrix_addition</w:t>
+      </w:r>
+      <w:proofErr w:type="spellEnd"/>
+      <w:r>
+        <w:rPr>
+          <w:sz w:val="20"/>
+        </w:rPr>
+        <w:t xml:space="preserve"> function, this function also checks the storage type of input matrices using input param</w:t>
+      </w:r>
+      <w:r>
+        <w:rPr>
+          <w:sz w:val="20"/>
+        </w:rPr>
+        <w:t>e</w:t>
+      </w:r>
+      <w:r>
+        <w:rPr>
+          <w:sz w:val="20"/>
+        </w:rPr>
+        <w:t xml:space="preserve">ters. </w:t>
+      </w:r>
+      <w:r>
+        <w:rPr>
+          <w:sz w:val="20"/>
+        </w:rPr>
+        <w:t xml:space="preserve">Depending on these values, different offset calculation is used. Details of method to calculate offset is explained in </w:t>
+      </w:r>
+      <w:proofErr w:type="spellStart"/>
+      <w:r>
+        <w:rPr>
+          <w:sz w:val="20"/>
+        </w:rPr>
+        <w:t>matrix_addition</w:t>
+      </w:r>
+      <w:proofErr w:type="spellEnd"/>
+      <w:r>
+        <w:rPr>
+          <w:sz w:val="20"/>
+        </w:rPr>
+        <w:t xml:space="preserve"> function description. </w:t>
+      </w:r>
+      <w:r>
+        <w:rPr>
+          <w:sz w:val="20"/>
+        </w:rPr>
+        <w:t xml:space="preserve">Figure 2 shows example matrix multiplication. </w:t>
+      </w:r>
+    </w:p>
+    <w:p>
+      <w:pPr>
+        <w:rPr>
+          <w:sz w:val="20"/>
+        </w:rPr>
+      </w:pPr>
+    </w:p>
+    <w:p>
+      <w:pPr>
+        <w:rPr>
+          <w:sz w:val="20"/>
+        </w:rPr>
+      </w:pPr>
+      <m:oMathPara>
+        <m:oMath>
+          <m:d>
+            <m:dPr>
+              <m:begChr m:val="["/>
+              <m:endChr m:val="]"/>
+              <m:ctrlPr>
+                <w:rPr>
+                  <w:rFonts w:ascii="Cambria Math" w:hAnsi="Cambria Math"/>
+                  <w:i/>
+                  <w:sz w:val="20"/>
+                </w:rPr>
+              </m:ctrlPr>
+            </m:dPr>
+            <m:e>
+              <m:m>
+                <m:mPr>
+                  <m:mcs>
+                    <m:mc>
+                      <m:mcPr>
+                        <m:count m:val="3"/>
+                        <m:mcJc m:val="center"/>
+                      </m:mcPr>
+                    </m:mc>
+                  </m:mcs>
+                  <m:ctrlPr>
+                    <w:rPr>
+                      <w:rFonts w:ascii="Cambria Math" w:hAnsi="Cambria Math"/>
+                      <w:i/>
+                      <w:sz w:val="20"/>
+                    </w:rPr>
+                  </m:ctrlPr>
+                </m:mPr>
+                <m:mr>
+                  <m:e>
+                    <m:r>
+                      <w:rPr>
+                        <w:rFonts w:ascii="Cambria Math" w:hAnsi="Cambria Math"/>
+                        <w:sz w:val="20"/>
+                      </w:rPr>
+                      <m:t>a</m:t>
+                    </m:r>
+                  </m:e>
+                  <m:e>
+                    <m:r>
+                      <w:rPr>
+                        <w:rFonts w:ascii="Cambria Math" w:hAnsi="Cambria Math"/>
+                        <w:sz w:val="20"/>
+                      </w:rPr>
+                      <m:t>b</m:t>
+                    </m:r>
+                  </m:e>
+                  <m:e>
+                    <m:r>
+                      <w:rPr>
+                        <w:rFonts w:ascii="Cambria Math" w:hAnsi="Cambria Math"/>
+                        <w:sz w:val="20"/>
+                      </w:rPr>
+                      <m:t>c</m:t>
+                    </m:r>
+                  </m:e>
+                </m:mr>
+                <m:mr>
+                  <m:e>
+                    <m:r>
+                      <w:rPr>
+                        <w:rFonts w:ascii="Cambria Math" w:hAnsi="Cambria Math"/>
+                        <w:sz w:val="20"/>
+                      </w:rPr>
+                      <m:t>d</m:t>
+                    </m:r>
+                  </m:e>
+                  <m:e>
+                    <m:r>
+                      <w:rPr>
+                        <w:rFonts w:ascii="Cambria Math" w:hAnsi="Cambria Math"/>
+                        <w:sz w:val="20"/>
+                      </w:rPr>
+                      <m:t>e</m:t>
+                    </m:r>
+                  </m:e>
+                  <m:e>
+                    <m:r>
+                      <w:rPr>
+                        <w:rFonts w:ascii="Cambria Math" w:hAnsi="Cambria Math"/>
+                        <w:sz w:val="20"/>
+                      </w:rPr>
+                      <m:t>f</m:t>
+                    </m:r>
+                  </m:e>
+                </m:mr>
+              </m:m>
+            </m:e>
+          </m:d>
+          <m:d>
+            <m:dPr>
+              <m:begChr m:val="["/>
+              <m:endChr m:val="]"/>
+              <m:ctrlPr>
+                <w:rPr>
+                  <w:rFonts w:ascii="Cambria Math" w:hAnsi="Cambria Math"/>
+                  <w:i/>
+                  <w:sz w:val="20"/>
+                </w:rPr>
+              </m:ctrlPr>
+            </m:dPr>
+            <m:e>
+              <m:m>
+                <m:mPr>
+                  <m:mcs>
+                    <m:mc>
+                      <m:mcPr>
+                        <m:count m:val="2"/>
+                        <m:mcJc m:val="center"/>
+                      </m:mcPr>
+                    </m:mc>
+                  </m:mcs>
+                  <m:ctrlPr>
+                    <w:rPr>
+                      <w:rFonts w:ascii="Cambria Math" w:hAnsi="Cambria Math"/>
+                      <w:i/>
+                      <w:sz w:val="20"/>
+                    </w:rPr>
+                  </m:ctrlPr>
+                </m:mPr>
+                <m:mr>
+                  <m:e>
+                    <m:r>
+                      <w:rPr>
+                        <w:rFonts w:ascii="Cambria Math" w:hAnsi="Cambria Math"/>
+                        <w:sz w:val="20"/>
+                      </w:rPr>
+                      <m:t>h</m:t>
+                    </m:r>
+                  </m:e>
+                  <m:e>
+                    <m:r>
+                      <w:rPr>
+                        <w:rFonts w:ascii="Cambria Math" w:hAnsi="Cambria Math"/>
+                        <w:sz w:val="20"/>
+                      </w:rPr>
+                      <m:t>i</m:t>
+                    </m:r>
+                  </m:e>
+                </m:mr>
+                <m:mr>
+                  <m:e>
+                    <m:r>
+                      <w:rPr>
+                        <w:rFonts w:ascii="Cambria Math" w:hAnsi="Cambria Math"/>
+                        <w:sz w:val="20"/>
+                      </w:rPr>
+                      <m:t>j</m:t>
+                    </m:r>
+                  </m:e>
+                  <m:e>
+                    <m:r>
+                      <w:rPr>
+                        <w:rFonts w:ascii="Cambria Math" w:hAnsi="Cambria Math"/>
+                        <w:sz w:val="20"/>
+                      </w:rPr>
+                      <m:t>k</m:t>
+                    </m:r>
+                  </m:e>
+                </m:mr>
+                <m:mr>
+                  <m:e>
+                    <m:r>
+                      <w:rPr>
+                        <w:rFonts w:ascii="Cambria Math" w:hAnsi="Cambria Math"/>
+                        <w:sz w:val="20"/>
+                      </w:rPr>
+                      <m:t>l</m:t>
+                    </m:r>
+                  </m:e>
+                  <m:e>
+                    <m:r>
+                      <w:rPr>
+                        <w:rFonts w:ascii="Cambria Math" w:hAnsi="Cambria Math"/>
+                        <w:sz w:val="20"/>
+                      </w:rPr>
+                      <m:t>m</m:t>
+                    </m:r>
+                  </m:e>
+                </m:mr>
+              </m:m>
+            </m:e>
+          </m:d>
+          <m:r>
+            <w:rPr>
+              <w:rFonts w:ascii="Cambria Math" w:hAnsi="Cambria Math"/>
+              <w:sz w:val="20"/>
+            </w:rPr>
+            <m:t>=</m:t>
+          </m:r>
+          <m:d>
+            <m:dPr>
+              <m:begChr m:val="["/>
+              <m:endChr m:val="]"/>
+              <m:ctrlPr>
+                <w:rPr>
+                  <w:rFonts w:ascii="Cambria Math" w:hAnsi="Cambria Math"/>
+                  <w:i/>
+                  <w:sz w:val="20"/>
+                </w:rPr>
+              </m:ctrlPr>
+            </m:dPr>
+            <m:e>
+              <m:m>
+                <m:mPr>
+                  <m:mcs>
+                    <m:mc>
+                      <m:mcPr>
+                        <m:count m:val="2"/>
+                        <m:mcJc m:val="center"/>
+                      </m:mcPr>
+                    </m:mc>
+                  </m:mcs>
+                  <m:ctrlPr>
+                    <w:rPr>
+                      <w:rFonts w:ascii="Cambria Math" w:hAnsi="Cambria Math"/>
+                      <w:i/>
+                      <w:sz w:val="20"/>
+                    </w:rPr>
+                  </m:ctrlPr>
+                </m:mPr>
+                <m:mr>
+                  <m:e>
+                    <m:r>
+                      <w:rPr>
+                        <w:rFonts w:ascii="Cambria Math" w:hAnsi="Cambria Math"/>
+                        <w:sz w:val="20"/>
+                      </w:rPr>
+                      <m:t>a*h+b*j+c*l</m:t>
+                    </m:r>
+                  </m:e>
+                  <m:e>
+                    <m:r>
+                      <w:rPr>
+                        <w:rFonts w:ascii="Cambria Math" w:hAnsi="Cambria Math"/>
+                        <w:sz w:val="20"/>
+                      </w:rPr>
+                      <m:t>a*i+b*k+c*m</m:t>
+                    </m:r>
+                  </m:e>
+                </m:mr>
+                <m:mr>
+                  <m:e>
+                    <m:r>
+                      <w:rPr>
+                        <w:rFonts w:ascii="Cambria Math" w:hAnsi="Cambria Math"/>
+                        <w:sz w:val="20"/>
+                      </w:rPr>
+                      <m:t>d*h+e*j+f*l</m:t>
+                    </m:r>
+                  </m:e>
+                  <m:e>
+                    <m:r>
+                      <w:rPr>
+                        <w:rFonts w:ascii="Cambria Math" w:hAnsi="Cambria Math"/>
+                        <w:sz w:val="20"/>
+                      </w:rPr>
+                      <m:t>d*i+e*k+f*m</m:t>
+                    </m:r>
+                  </m:e>
+                </m:mr>
+              </m:m>
+            </m:e>
+          </m:d>
+        </m:oMath>
+      </m:oMathPara>
+    </w:p>
+    <w:p>
+      <w:pPr>
+        <w:jc w:val="center"/>
+        <w:rPr>
+          <w:sz w:val="20"/>
+        </w:rPr>
+      </w:pPr>
+      <w:r>
+        <w:rPr>
+          <w:sz w:val="20"/>
+        </w:rPr>
+        <w:t>Figure 2</w:t>
+      </w:r>
+      <w:r>
+        <w:rPr>
+          <w:sz w:val="20"/>
+        </w:rPr>
+        <w:t>: Example of matrix multiplication</w:t>
+      </w:r>
+    </w:p>
+    <w:p>
+      <w:pPr>
+        <w:rPr>
+          <w:sz w:val="20"/>
+        </w:rPr>
+      </w:pPr>
+    </w:p>
+    <w:p>
+      <w:pPr>
+        <w:rPr>
+          <w:color w:val="C0504D" w:themeColor="accent2"/>
+          <w:sz w:val="20"/>
+        </w:rPr>
+      </w:pPr>
+      <w:r>
+        <w:rPr>
+          <w:sz w:val="20"/>
+        </w:rPr>
+        <w:t xml:space="preserve">It is important to note that matrix multiplication requires single row of matrix A to be calculated with all columns of matrix B. </w:t>
+      </w:r>
+      <w:r>
+        <w:rPr>
+          <w:sz w:val="20"/>
+        </w:rPr>
+        <w:t>In code</w:t>
+      </w:r>
+      <w:r>
+        <w:rPr>
+          <w:sz w:val="20"/>
+        </w:rPr>
+        <w:t>, the first for loop is setup to go through each rows of matrix A, and second for loop is placed to go through every column of matrix B.</w:t>
+      </w:r>
+      <w:r>
+        <w:rPr>
+          <w:sz w:val="20"/>
+        </w:rPr>
+        <w:t xml:space="preserve"> Since K represents columns of matrix A and rows of matrix B, adding third for loop with K enables function to go through each element of rows in matrix A and corresponding element of columns in matrix B. </w:t>
+      </w:r>
+      <w:r>
+        <w:rPr>
+          <w:sz w:val="20"/>
+        </w:rPr>
+        <w:t xml:space="preserve">Two elements are multiplied, and accumulated into “sum” variable. </w:t>
+      </w:r>
+      <w:r>
+        <w:rPr>
+          <w:sz w:val="20"/>
+        </w:rPr>
+        <w:t xml:space="preserve">Finally, the result will be placed in </w:t>
+      </w:r>
       <w:bookmarkStart w:id="0" w:name="_GoBack"/>
       <w:bookmarkEnd w:id="0"/>
-    </w:p>
-    <w:p/>
+      <w:r>
+        <w:rPr>
+          <w:sz w:val="20"/>
+        </w:rPr>
+        <w:t xml:space="preserve">matrix </w:t>
+      </w:r>
+      <w:proofErr w:type="gramStart"/>
+      <w:r>
+        <w:rPr>
+          <w:sz w:val="20"/>
+        </w:rPr>
+        <w:t>C(</w:t>
+      </w:r>
+      <w:proofErr w:type="gramEnd"/>
+      <w:r>
+        <w:rPr>
+          <w:sz w:val="20"/>
+        </w:rPr>
+        <w:t xml:space="preserve">row number of matrix A, column number of matrix B). </w:t>
+      </w:r>
+      <w:r>
+        <w:rPr>
+          <w:sz w:val="20"/>
+        </w:rPr>
+        <w:t xml:space="preserve">By going through three for loops, the function achieves matrix multiplication operation. </w:t>
+      </w:r>
+    </w:p>
+    <w:p>
+      <w:pPr>
+        <w:rPr>
+          <w:sz w:val="20"/>
+        </w:rPr>
+      </w:pPr>
+    </w:p>
     <w:p>
       <w:pPr>
         <w:pStyle w:val="ListParagraph"/>
@@ -575,24 +1193,80 @@
           <w:ilvl w:val="0"/>
           <w:numId w:val="1"/>
         </w:numPr>
+        <w:rPr>
+          <w:b/>
+          <w:sz w:val="20"/>
+        </w:rPr>
       </w:pPr>
       <w:proofErr w:type="spellStart"/>
       <w:proofErr w:type="gramStart"/>
       <w:r>
+        <w:rPr>
+          <w:b/>
+          <w:sz w:val="20"/>
+        </w:rPr>
         <w:t>mv</w:t>
       </w:r>
       <w:proofErr w:type="gramEnd"/>
       <w:r>
+        <w:rPr>
+          <w:b/>
+          <w:sz w:val="20"/>
+        </w:rPr>
         <w:t>_multiplication</w:t>
       </w:r>
       <w:proofErr w:type="spellEnd"/>
     </w:p>
+    <w:p>
+      <w:pPr>
+        <w:rPr>
+          <w:sz w:val="20"/>
+        </w:rPr>
+      </w:pPr>
+      <w:proofErr w:type="spellStart"/>
+      <w:proofErr w:type="gramStart"/>
+      <w:r>
+        <w:rPr>
+          <w:sz w:val="20"/>
+        </w:rPr>
+        <w:t>mv</w:t>
+      </w:r>
+      <w:proofErr w:type="gramEnd"/>
+      <w:r>
+        <w:rPr>
+          <w:sz w:val="20"/>
+        </w:rPr>
+        <w:t>_multiplication</w:t>
+      </w:r>
+      <w:proofErr w:type="spellEnd"/>
+      <w:r>
+        <w:rPr>
+          <w:sz w:val="20"/>
+        </w:rPr>
+        <w:t xml:space="preserve"> function also starts with checking the storage type of first matrix using input parameter. This function only has two implementation</w:t>
+      </w:r>
+      <w:r>
+        <w:rPr>
+          <w:sz w:val="20"/>
+        </w:rPr>
+        <w:t>s</w:t>
+      </w:r>
+      <w:r>
+        <w:rPr>
+          <w:sz w:val="20"/>
+        </w:rPr>
+        <w:t xml:space="preserve"> as only first matrix has option to be row major or column major. </w:t>
+      </w:r>
+    </w:p>
     <w:p/>
+    <w:p/>
     <w:p>
       <w:r>
         <w:t>2. Performance Report</w:t>
       </w:r>
     </w:p>
+    <w:p/>
+    <w:p/>
     <w:sectPr>
       <w:pgSz w:w="12240" w:h="15840"/>
       <w:pgMar w:top="1440" w:right="1440" w:bottom="1440" w:left="1440" w:header="720" w:footer="720" w:gutter="0"/>
@@ -1521,7 +2195,7 @@
 </file>
 
 <file path=customXml/itemProps1.xml><?xml version="1.0" encoding="utf-8"?>
-<ds:datastoreItem xmlns:ds="http://schemas.openxmlformats.org/officeDocument/2006/customXml" ds:itemID="{1D062004-D1E2-9643-9F87-44552041679F}">
+<ds:datastoreItem xmlns:ds="http://schemas.openxmlformats.org/officeDocument/2006/customXml" ds:itemID="{7E6E2DC7-6E71-2D47-AFE4-27C3DE952ECB}">
   <ds:schemaRefs>
     <ds:schemaRef ds:uri="http://schemas.openxmlformats.org/officeDocument/2006/bibliography"/>
   </ds:schemaRefs>

</xml_diff>

<commit_message>
Working on assingment 1 report.
</commit_message>
<xml_diff>
--- a/Assignment1/Assignment1 Report.docx
+++ b/Assignment1/Assignment1 Report.docx
@@ -902,6 +902,13 @@
               </m:m>
             </m:e>
           </m:d>
+          <m:r>
+            <w:rPr>
+              <w:rFonts w:ascii="Cambria Math" w:hAnsi="Cambria Math"/>
+              <w:sz w:val="20"/>
+            </w:rPr>
+            <m:t>*</m:t>
+          </m:r>
           <m:d>
             <m:dPr>
               <m:begChr m:val="["/>
@@ -1148,15 +1155,7 @@
         <w:rPr>
           <w:sz w:val="20"/>
         </w:rPr>
-        <w:t xml:space="preserve">Finally, the result will be placed in </w:t>
-      </w:r>
-      <w:bookmarkStart w:id="0" w:name="_GoBack"/>
-      <w:bookmarkEnd w:id="0"/>
-      <w:r>
-        <w:rPr>
-          <w:sz w:val="20"/>
-        </w:rPr>
-        <w:t xml:space="preserve">matrix </w:t>
+        <w:t xml:space="preserve">Finally, the result will be placed in matrix </w:t>
       </w:r>
       <w:proofErr w:type="gramStart"/>
       <w:r>
@@ -1221,6 +1220,7 @@
       <w:pPr>
         <w:rPr>
           <w:sz w:val="20"/>
+          <w:szCs w:val="20"/>
         </w:rPr>
       </w:pPr>
       <w:proofErr w:type="spellStart"/>
@@ -1228,6 +1228,7 @@
       <w:r>
         <w:rPr>
           <w:sz w:val="20"/>
+          <w:szCs w:val="20"/>
         </w:rPr>
         <w:t>mv</w:t>
       </w:r>
@@ -1235,6 +1236,7 @@
       <w:r>
         <w:rPr>
           <w:sz w:val="20"/>
+          <w:szCs w:val="20"/>
         </w:rPr>
         <w:t>_multiplication</w:t>
       </w:r>
@@ -1242,34 +1244,485 @@
       <w:r>
         <w:rPr>
           <w:sz w:val="20"/>
+          <w:szCs w:val="20"/>
         </w:rPr>
         <w:t xml:space="preserve"> function also starts with checking the storage type of first matrix using input parameter. This function only has two implementation</w:t>
       </w:r>
       <w:r>
         <w:rPr>
           <w:sz w:val="20"/>
+          <w:szCs w:val="20"/>
         </w:rPr>
         <w:t>s</w:t>
       </w:r>
       <w:r>
         <w:rPr>
           <w:sz w:val="20"/>
+          <w:szCs w:val="20"/>
         </w:rPr>
         <w:t xml:space="preserve"> as only first matrix has option to be row major or column major. </w:t>
       </w:r>
+      <w:r>
+        <w:rPr>
+          <w:sz w:val="20"/>
+          <w:szCs w:val="20"/>
+        </w:rPr>
+        <w:t xml:space="preserve">The implementation of the function is similar to </w:t>
+      </w:r>
+      <w:proofErr w:type="spellStart"/>
+      <w:r>
+        <w:rPr>
+          <w:sz w:val="20"/>
+          <w:szCs w:val="20"/>
+        </w:rPr>
+        <w:t>matrix_multiplication</w:t>
+      </w:r>
+      <w:proofErr w:type="spellEnd"/>
+      <w:r>
+        <w:rPr>
+          <w:sz w:val="20"/>
+          <w:szCs w:val="20"/>
+        </w:rPr>
+        <w:t xml:space="preserve"> function except second input matrix is a vector (i.e. only has one column). </w:t>
+      </w:r>
+      <w:r>
+        <w:rPr>
+          <w:sz w:val="20"/>
+          <w:szCs w:val="20"/>
+        </w:rPr>
+        <w:t xml:space="preserve">The Figure 3 shows example of mv multiplication. </w:t>
+      </w:r>
+    </w:p>
+    <w:p>
+      <w:pPr>
+        <w:rPr>
+          <w:sz w:val="20"/>
+          <w:szCs w:val="20"/>
+        </w:rPr>
+      </w:pPr>
+      <m:oMathPara>
+        <m:oMath>
+          <m:d>
+            <m:dPr>
+              <m:begChr m:val="["/>
+              <m:endChr m:val="]"/>
+              <m:ctrlPr>
+                <w:rPr>
+                  <w:rFonts w:ascii="Cambria Math" w:hAnsi="Cambria Math"/>
+                  <w:i/>
+                  <w:sz w:val="20"/>
+                  <w:szCs w:val="20"/>
+                </w:rPr>
+              </m:ctrlPr>
+            </m:dPr>
+            <m:e>
+              <m:m>
+                <m:mPr>
+                  <m:mcs>
+                    <m:mc>
+                      <m:mcPr>
+                        <m:count m:val="2"/>
+                        <m:mcJc m:val="center"/>
+                      </m:mcPr>
+                    </m:mc>
+                  </m:mcs>
+                  <m:ctrlPr>
+                    <w:rPr>
+                      <w:rFonts w:ascii="Cambria Math" w:hAnsi="Cambria Math"/>
+                      <w:i/>
+                      <w:sz w:val="20"/>
+                      <w:szCs w:val="20"/>
+                    </w:rPr>
+                  </m:ctrlPr>
+                </m:mPr>
+                <m:mr>
+                  <m:e>
+                    <m:r>
+                      <w:rPr>
+                        <w:rFonts w:ascii="Cambria Math" w:hAnsi="Cambria Math"/>
+                        <w:sz w:val="20"/>
+                        <w:szCs w:val="20"/>
+                      </w:rPr>
+                      <m:t>a</m:t>
+                    </m:r>
+                  </m:e>
+                  <m:e>
+                    <m:r>
+                      <w:rPr>
+                        <w:rFonts w:ascii="Cambria Math" w:hAnsi="Cambria Math"/>
+                        <w:sz w:val="20"/>
+                        <w:szCs w:val="20"/>
+                      </w:rPr>
+                      <m:t>b</m:t>
+                    </m:r>
+                  </m:e>
+                </m:mr>
+                <m:mr>
+                  <m:e>
+                    <m:r>
+                      <w:rPr>
+                        <w:rFonts w:ascii="Cambria Math" w:hAnsi="Cambria Math"/>
+                        <w:sz w:val="20"/>
+                        <w:szCs w:val="20"/>
+                      </w:rPr>
+                      <m:t>c</m:t>
+                    </m:r>
+                  </m:e>
+                  <m:e>
+                    <m:r>
+                      <w:rPr>
+                        <w:rFonts w:ascii="Cambria Math" w:hAnsi="Cambria Math"/>
+                        <w:sz w:val="20"/>
+                        <w:szCs w:val="20"/>
+                      </w:rPr>
+                      <m:t>d</m:t>
+                    </m:r>
+                  </m:e>
+                </m:mr>
+              </m:m>
+            </m:e>
+          </m:d>
+          <m:r>
+            <w:rPr>
+              <w:rFonts w:ascii="Cambria Math" w:hAnsi="Cambria Math"/>
+              <w:sz w:val="20"/>
+              <w:szCs w:val="20"/>
+            </w:rPr>
+            <m:t>*</m:t>
+          </m:r>
+          <m:d>
+            <m:dPr>
+              <m:begChr m:val="["/>
+              <m:endChr m:val="]"/>
+              <m:ctrlPr>
+                <w:rPr>
+                  <w:rFonts w:ascii="Cambria Math" w:hAnsi="Cambria Math"/>
+                  <w:i/>
+                  <w:sz w:val="20"/>
+                  <w:szCs w:val="20"/>
+                </w:rPr>
+              </m:ctrlPr>
+            </m:dPr>
+            <m:e>
+              <m:m>
+                <m:mPr>
+                  <m:mcs>
+                    <m:mc>
+                      <m:mcPr>
+                        <m:count m:val="1"/>
+                        <m:mcJc m:val="center"/>
+                      </m:mcPr>
+                    </m:mc>
+                  </m:mcs>
+                  <m:ctrlPr>
+                    <w:rPr>
+                      <w:rFonts w:ascii="Cambria Math" w:hAnsi="Cambria Math"/>
+                      <w:i/>
+                      <w:sz w:val="20"/>
+                      <w:szCs w:val="20"/>
+                    </w:rPr>
+                  </m:ctrlPr>
+                </m:mPr>
+                <m:mr>
+                  <m:e>
+                    <m:r>
+                      <w:rPr>
+                        <w:rFonts w:ascii="Cambria Math" w:hAnsi="Cambria Math"/>
+                        <w:sz w:val="20"/>
+                        <w:szCs w:val="20"/>
+                      </w:rPr>
+                      <m:t>e</m:t>
+                    </m:r>
+                  </m:e>
+                </m:mr>
+                <m:mr>
+                  <m:e>
+                    <m:r>
+                      <w:rPr>
+                        <w:rFonts w:ascii="Cambria Math" w:hAnsi="Cambria Math"/>
+                        <w:sz w:val="20"/>
+                        <w:szCs w:val="20"/>
+                      </w:rPr>
+                      <m:t>f</m:t>
+                    </m:r>
+                  </m:e>
+                </m:mr>
+              </m:m>
+            </m:e>
+          </m:d>
+          <m:r>
+            <w:rPr>
+              <w:rFonts w:ascii="Cambria Math" w:hAnsi="Cambria Math"/>
+              <w:sz w:val="20"/>
+              <w:szCs w:val="20"/>
+            </w:rPr>
+            <m:t>=</m:t>
+          </m:r>
+          <m:d>
+            <m:dPr>
+              <m:begChr m:val="["/>
+              <m:endChr m:val="]"/>
+              <m:ctrlPr>
+                <w:rPr>
+                  <w:rFonts w:ascii="Cambria Math" w:hAnsi="Cambria Math"/>
+                  <w:i/>
+                  <w:sz w:val="20"/>
+                  <w:szCs w:val="20"/>
+                </w:rPr>
+              </m:ctrlPr>
+            </m:dPr>
+            <m:e>
+              <m:m>
+                <m:mPr>
+                  <m:mcs>
+                    <m:mc>
+                      <m:mcPr>
+                        <m:count m:val="1"/>
+                        <m:mcJc m:val="center"/>
+                      </m:mcPr>
+                    </m:mc>
+                  </m:mcs>
+                  <m:ctrlPr>
+                    <w:rPr>
+                      <w:rFonts w:ascii="Cambria Math" w:hAnsi="Cambria Math"/>
+                      <w:i/>
+                      <w:sz w:val="20"/>
+                      <w:szCs w:val="20"/>
+                    </w:rPr>
+                  </m:ctrlPr>
+                </m:mPr>
+                <m:mr>
+                  <m:e>
+                    <m:r>
+                      <w:rPr>
+                        <w:rFonts w:ascii="Cambria Math" w:hAnsi="Cambria Math"/>
+                        <w:sz w:val="20"/>
+                        <w:szCs w:val="20"/>
+                      </w:rPr>
+                      <m:t>a*e+b*f</m:t>
+                    </m:r>
+                  </m:e>
+                </m:mr>
+                <m:mr>
+                  <m:e>
+                    <m:r>
+                      <w:rPr>
+                        <w:rFonts w:ascii="Cambria Math" w:hAnsi="Cambria Math"/>
+                        <w:sz w:val="20"/>
+                        <w:szCs w:val="20"/>
+                      </w:rPr>
+                      <m:t>c*e+d*f</m:t>
+                    </m:r>
+                  </m:e>
+                </m:mr>
+              </m:m>
+            </m:e>
+          </m:d>
+        </m:oMath>
+      </m:oMathPara>
+    </w:p>
+    <w:p>
+      <w:pPr>
+        <w:jc w:val="center"/>
+        <w:rPr>
+          <w:sz w:val="20"/>
+          <w:szCs w:val="20"/>
+        </w:rPr>
+      </w:pPr>
+      <w:r>
+        <w:rPr>
+          <w:sz w:val="20"/>
+          <w:szCs w:val="20"/>
+        </w:rPr>
+        <w:t>Figure 3: Example of mv multiplication</w:t>
+      </w:r>
+    </w:p>
+    <w:p>
+      <w:pPr>
+        <w:jc w:val="center"/>
+        <w:rPr>
+          <w:sz w:val="20"/>
+          <w:szCs w:val="20"/>
+        </w:rPr>
+      </w:pPr>
+    </w:p>
+    <w:p>
+      <w:pPr>
+        <w:rPr>
+          <w:sz w:val="20"/>
+          <w:szCs w:val="20"/>
+        </w:rPr>
+      </w:pPr>
+      <w:r>
+        <w:rPr>
+          <w:sz w:val="20"/>
+          <w:szCs w:val="20"/>
+        </w:rPr>
+        <w:t xml:space="preserve">The first for loop goes through every row of matrix A, and second for loop iterates through every column of matrix A and every row of vector B (matrix B). </w:t>
+      </w:r>
+      <w:r>
+        <w:rPr>
+          <w:sz w:val="20"/>
+          <w:szCs w:val="20"/>
+        </w:rPr>
+        <w:t xml:space="preserve">The two elements are multiplied, and accumulated into “sum” variable, and </w:t>
+      </w:r>
+      <w:r>
+        <w:rPr>
+          <w:sz w:val="20"/>
+          <w:szCs w:val="20"/>
+        </w:rPr>
+        <w:lastRenderedPageBreak/>
+        <w:t xml:space="preserve">stored into result vector </w:t>
+      </w:r>
+      <w:proofErr w:type="gramStart"/>
+      <w:r>
+        <w:rPr>
+          <w:sz w:val="20"/>
+          <w:szCs w:val="20"/>
+        </w:rPr>
+        <w:t>C(</w:t>
+      </w:r>
+      <w:proofErr w:type="gramEnd"/>
+      <w:r>
+        <w:rPr>
+          <w:sz w:val="20"/>
+          <w:szCs w:val="20"/>
+        </w:rPr>
+        <w:t xml:space="preserve">row number of matrix A). </w:t>
+      </w:r>
+      <w:r>
+        <w:rPr>
+          <w:sz w:val="20"/>
+          <w:szCs w:val="20"/>
+        </w:rPr>
+        <w:t xml:space="preserve">By repeating this process, the function achieves mv multiplication. </w:t>
+      </w:r>
     </w:p>
     <w:p/>
+    <w:p>
+      <w:pPr>
+        <w:rPr>
+          <w:u w:val="single"/>
+        </w:rPr>
+      </w:pPr>
+      <w:r>
+        <w:rPr>
+          <w:u w:val="single"/>
+        </w:rPr>
+        <w:t>2. Performance Report</w:t>
+      </w:r>
+    </w:p>
     <w:p/>
     <w:p>
-      <w:r>
-        <w:t>2. Performance Report</w:t>
-      </w:r>
-    </w:p>
-    <w:p/>
-    <w:p/>
+      <w:pPr>
+        <w:rPr>
+          <w:sz w:val="20"/>
+        </w:rPr>
+      </w:pPr>
+      <w:r>
+        <w:rPr>
+          <w:sz w:val="20"/>
+        </w:rPr>
+        <w:t>All execution of assignment 1 code is performed on</w:t>
+      </w:r>
+      <w:r>
+        <w:rPr>
+          <w:sz w:val="20"/>
+        </w:rPr>
+        <w:t xml:space="preserve"> </w:t>
+      </w:r>
+      <w:r>
+        <w:rPr>
+          <w:b/>
+          <w:sz w:val="20"/>
+        </w:rPr>
+        <w:t>lennon.secs.oakland.edu</w:t>
+      </w:r>
+      <w:r>
+        <w:rPr>
+          <w:sz w:val="20"/>
+        </w:rPr>
+        <w:t xml:space="preserve"> </w:t>
+      </w:r>
+      <w:proofErr w:type="spellStart"/>
+      <w:r>
+        <w:rPr>
+          <w:sz w:val="20"/>
+        </w:rPr>
+        <w:t>linux</w:t>
+      </w:r>
+      <w:proofErr w:type="spellEnd"/>
+      <w:r>
+        <w:rPr>
+          <w:sz w:val="20"/>
+        </w:rPr>
+        <w:t xml:space="preserve"> server via VPN connection. </w:t>
+      </w:r>
+      <w:r>
+        <w:rPr>
+          <w:sz w:val="20"/>
+        </w:rPr>
+        <w:t>Bash script was prepared to automatically per</w:t>
+      </w:r>
+      <w:r>
+        <w:rPr>
+          <w:sz w:val="20"/>
+        </w:rPr>
+        <w:t>form six variants of t</w:t>
+      </w:r>
+      <w:r>
+        <w:rPr>
+          <w:sz w:val="20"/>
+        </w:rPr>
+        <w:t>est runs, and save the result into a</w:t>
+      </w:r>
+      <w:r>
+        <w:rPr>
+          <w:sz w:val="20"/>
+        </w:rPr>
+        <w:t xml:space="preserve"> text file. </w:t>
+      </w:r>
+    </w:p>
+    <w:p>
+      <w:pPr>
+        <w:rPr>
+          <w:sz w:val="20"/>
+        </w:rPr>
+      </w:pPr>
+    </w:p>
+    <w:p>
+      <w:pPr>
+        <w:rPr>
+          <w:sz w:val="20"/>
+        </w:rPr>
+      </w:pPr>
+      <w:r>
+        <w:rPr>
+          <w:sz w:val="20"/>
+        </w:rPr>
+        <w:t xml:space="preserve">Following three figures shows the performance of each function. </w:t>
+      </w:r>
+    </w:p>
+    <w:p>
+      <w:pPr>
+        <w:rPr>
+          <w:sz w:val="20"/>
+        </w:rPr>
+      </w:pPr>
+    </w:p>
+    <w:p>
+      <w:pPr>
+        <w:rPr>
+          <w:sz w:val="20"/>
+        </w:rPr>
+      </w:pPr>
+      <w:bookmarkStart w:id="0" w:name="_GoBack"/>
+      <w:bookmarkEnd w:id="0"/>
+    </w:p>
     <w:sectPr>
       <w:pgSz w:w="12240" w:h="15840"/>
-      <w:pgMar w:top="1440" w:right="1440" w:bottom="1440" w:left="1440" w:header="720" w:footer="720" w:gutter="0"/>
+      <w:pgMar w:top="1440" w:right="1080" w:bottom="1440" w:left="1080" w:header="720" w:footer="720" w:gutter="0"/>
       <w:cols w:space="720"/>
       <w:docGrid w:linePitch="360"/>
     </w:sectPr>
@@ -1282,7 +1735,7 @@
   <w:abstractNum w:abstractNumId="0">
     <w:nsid w:val="182D3C05"/>
     <w:multiLevelType w:val="hybridMultilevel"/>
-    <w:tmpl w:val="E2FEA890"/>
+    <w:tmpl w:val="4AB21510"/>
     <w:lvl w:ilvl="0" w:tplc="04090001">
       <w:start w:val="1"/>
       <w:numFmt w:val="bullet"/>
@@ -2195,7 +2648,7 @@
 </file>
 
 <file path=customXml/itemProps1.xml><?xml version="1.0" encoding="utf-8"?>
-<ds:datastoreItem xmlns:ds="http://schemas.openxmlformats.org/officeDocument/2006/customXml" ds:itemID="{7E6E2DC7-6E71-2D47-AFE4-27C3DE952ECB}">
+<ds:datastoreItem xmlns:ds="http://schemas.openxmlformats.org/officeDocument/2006/customXml" ds:itemID="{A4573021-8078-A34E-AE04-D77CC223607D}">
   <ds:schemaRefs>
     <ds:schemaRef ds:uri="http://schemas.openxmlformats.org/officeDocument/2006/bibliography"/>
   </ds:schemaRefs>

</xml_diff>

<commit_message>
working on assignment1 report. Think about storage type for mv_mulit. Add conclusion.
</commit_message>
<xml_diff>
--- a/Assignment1/Assignment1 Report.docx
+++ b/Assignment1/Assignment1 Report.docx
@@ -1,6 +1,6 @@
 
 <file path=word/document.xml><?xml version="1.0" encoding="utf-8"?>
-<w:document xmlns:wpc="http://schemas.microsoft.com/office/word/2010/wordprocessingCanvas" xmlns:mc="http://schemas.openxmlformats.org/markup-compatibility/2006" xmlns:o="urn:schemas-microsoft-com:office:office" xmlns:r="http://schemas.openxmlformats.org/officeDocument/2006/relationships" xmlns:m="http://schemas.openxmlformats.org/officeDocument/2006/math" xmlns:v="urn:schemas-microsoft-com:vml" xmlns:wp14="http://schemas.microsoft.com/office/word/2010/wordprocessingDrawing" xmlns:wp="http://schemas.openxmlformats.org/drawingml/2006/wordprocessingDrawing" xmlns:w10="urn:schemas-microsoft-com:office:word" xmlns:w="http://schemas.openxmlformats.org/wordprocessingml/2006/main" xmlns:w14="http://schemas.microsoft.com/office/word/2010/wordml" xmlns:wpg="http://schemas.microsoft.com/office/word/2010/wordprocessingGroup" xmlns:wpi="http://schemas.microsoft.com/office/word/2010/wordprocessingInk" xmlns:wne="http://schemas.microsoft.com/office/word/2006/wordml" xmlns:wps="http://schemas.microsoft.com/office/word/2010/wordprocessingShape" mc:Ignorable="w14 wp14">
+<w:document xmlns:wpc="http://schemas.microsoft.com/office/word/2010/wordprocessingCanvas" xmlns:mo="http://schemas.microsoft.com/office/mac/office/2008/main" xmlns:mc="http://schemas.openxmlformats.org/markup-compatibility/2006" xmlns:mv="urn:schemas-microsoft-com:mac:vml" xmlns:o="urn:schemas-microsoft-com:office:office" xmlns:r="http://schemas.openxmlformats.org/officeDocument/2006/relationships" xmlns:m="http://schemas.openxmlformats.org/officeDocument/2006/math" xmlns:v="urn:schemas-microsoft-com:vml" xmlns:wp14="http://schemas.microsoft.com/office/word/2010/wordprocessingDrawing" xmlns:wp="http://schemas.openxmlformats.org/drawingml/2006/wordprocessingDrawing" xmlns:w10="urn:schemas-microsoft-com:office:word" xmlns:w="http://schemas.openxmlformats.org/wordprocessingml/2006/main" xmlns:w14="http://schemas.microsoft.com/office/word/2010/wordml" xmlns:wpg="http://schemas.microsoft.com/office/word/2010/wordprocessingGroup" xmlns:wpi="http://schemas.microsoft.com/office/word/2010/wordprocessingInk" xmlns:wne="http://schemas.microsoft.com/office/word/2006/wordml" xmlns:wps="http://schemas.microsoft.com/office/word/2010/wordprocessingShape" mc:Ignorable="w14 wp14">
   <w:body>
     <w:p>
       <w:pPr>
@@ -1246,10 +1246,17 @@
           <w:sz w:val="20"/>
           <w:szCs w:val="20"/>
         </w:rPr>
-        <w:t>mv_multiplication</w:t>
+        <w:t>mv</w:t>
+      </w:r>
+      <w:proofErr w:type="gramEnd"/>
+      <w:r>
+        <w:rPr>
+          <w:sz w:val="20"/>
+          <w:szCs w:val="20"/>
+        </w:rPr>
+        <w:t>_multiplication</w:t>
       </w:r>
       <w:proofErr w:type="spellEnd"/>
-      <w:proofErr w:type="gramEnd"/>
       <w:r>
         <w:rPr>
           <w:sz w:val="20"/>
@@ -1627,6 +1634,7 @@
         <w:rPr>
           <w:u w:val="single"/>
         </w:rPr>
+        <w:lastRenderedPageBreak/>
         <w:t>2. Performance Report</w:t>
       </w:r>
     </w:p>
@@ -1723,7 +1731,6 @@
       <w:r>
         <w:rPr>
           <w:noProof/>
-          <w:lang w:eastAsia="ja-JP"/>
         </w:rPr>
         <w:drawing>
           <wp:inline distT="0" distB="0" distL="0" distR="0" wp14:anchorId="2590B6B2" wp14:editId="20DE7F9D">
@@ -1756,7 +1763,6 @@
       <w:r>
         <w:rPr>
           <w:noProof/>
-          <w:lang w:eastAsia="ja-JP"/>
         </w:rPr>
         <w:drawing>
           <wp:inline distT="0" distB="0" distL="0" distR="0" wp14:anchorId="0398C4E0" wp14:editId="7764D868">
@@ -1789,7 +1795,6 @@
       <w:r>
         <w:rPr>
           <w:noProof/>
-          <w:lang w:eastAsia="ja-JP"/>
         </w:rPr>
         <w:drawing>
           <wp:inline distT="0" distB="0" distL="0" distR="0" wp14:anchorId="0E80EA15" wp14:editId="3A714EB6">
@@ -1815,6 +1820,13 @@
     </w:p>
     <w:p>
       <w:pPr>
+        <w:rPr>
+          <w:sz w:val="20"/>
+        </w:rPr>
+      </w:pPr>
+    </w:p>
+    <w:p>
+      <w:pPr>
         <w:pStyle w:val="ListParagraph"/>
         <w:numPr>
           <w:ilvl w:val="0"/>
@@ -1830,6 +1842,7 @@
           <w:b/>
           <w:sz w:val="20"/>
         </w:rPr>
+        <w:lastRenderedPageBreak/>
         <w:t>Performance Different due to Storage Type</w:t>
       </w:r>
     </w:p>
@@ -1839,13 +1852,239 @@
           <w:sz w:val="20"/>
         </w:rPr>
       </w:pPr>
-    </w:p>
-    <w:p>
-      <w:pPr>
-        <w:rPr>
-          <w:sz w:val="20"/>
-        </w:rPr>
-      </w:pPr>
+      <w:r>
+        <w:rPr>
+          <w:sz w:val="20"/>
+        </w:rPr>
+        <w:t xml:space="preserve">The cache system plays the key role in performance difference due to storage type. </w:t>
+      </w:r>
+      <w:r>
+        <w:rPr>
+          <w:sz w:val="20"/>
+        </w:rPr>
+        <w:t xml:space="preserve">The cache uses locality of reference as key concept. </w:t>
+      </w:r>
+      <w:r>
+        <w:rPr>
+          <w:sz w:val="20"/>
+        </w:rPr>
+        <w:t xml:space="preserve">The one of concept is </w:t>
+      </w:r>
+      <w:r>
+        <w:rPr>
+          <w:sz w:val="20"/>
+        </w:rPr>
+        <w:t>“s</w:t>
+      </w:r>
+      <w:r>
+        <w:rPr>
+          <w:sz w:val="20"/>
+        </w:rPr>
+        <w:t>patial locality</w:t>
+      </w:r>
+      <w:r>
+        <w:rPr>
+          <w:sz w:val="20"/>
+        </w:rPr>
+        <w:t>”</w:t>
+      </w:r>
+      <w:r>
+        <w:rPr>
+          <w:sz w:val="20"/>
+        </w:rPr>
+        <w:t xml:space="preserve">, which stores surrounding of accessed data into cache. </w:t>
+      </w:r>
+      <w:r>
+        <w:rPr>
+          <w:sz w:val="20"/>
+        </w:rPr>
+        <w:t>If next data is found in cache, it is significantly efficient than accessing the RAM</w:t>
+      </w:r>
+      <w:r>
+        <w:rPr>
+          <w:sz w:val="20"/>
+        </w:rPr>
+        <w:t xml:space="preserve"> (Random Access Memory)</w:t>
+      </w:r>
+      <w:r>
+        <w:rPr>
+          <w:sz w:val="20"/>
+        </w:rPr>
+        <w:t xml:space="preserve">. </w:t>
+      </w:r>
+      <w:r>
+        <w:rPr>
+          <w:sz w:val="20"/>
+        </w:rPr>
+        <w:t xml:space="preserve">In </w:t>
+      </w:r>
+      <w:proofErr w:type="spellStart"/>
+      <w:r>
+        <w:rPr>
+          <w:sz w:val="20"/>
+        </w:rPr>
+        <w:t>matrix_addition</w:t>
+      </w:r>
+      <w:proofErr w:type="spellEnd"/>
+      <w:r>
+        <w:rPr>
+          <w:sz w:val="20"/>
+        </w:rPr>
+        <w:t xml:space="preserve">, all matrices access each element in row first, then next column. </w:t>
+      </w:r>
+      <w:r>
+        <w:rPr>
+          <w:sz w:val="20"/>
+        </w:rPr>
+        <w:t xml:space="preserve">Therefore, both input matrices being row major </w:t>
+      </w:r>
+      <w:r>
+        <w:rPr>
+          <w:sz w:val="20"/>
+        </w:rPr>
+        <w:t xml:space="preserve">gets best performance. </w:t>
+      </w:r>
+      <w:r>
+        <w:rPr>
+          <w:sz w:val="20"/>
+        </w:rPr>
+        <w:t xml:space="preserve">Having column major matrix as input makes the function perform slower due to increasing </w:t>
+      </w:r>
+      <w:r>
+        <w:rPr>
+          <w:sz w:val="20"/>
+        </w:rPr>
+        <w:t xml:space="preserve">number of </w:t>
+      </w:r>
+      <w:r>
+        <w:rPr>
+          <w:sz w:val="20"/>
+        </w:rPr>
+        <w:t xml:space="preserve">RAM access. </w:t>
+      </w:r>
+    </w:p>
+    <w:p>
+      <w:pPr>
+        <w:rPr>
+          <w:sz w:val="20"/>
+        </w:rPr>
+      </w:pPr>
+    </w:p>
+    <w:p>
+      <w:pPr>
+        <w:rPr>
+          <w:sz w:val="20"/>
+        </w:rPr>
+      </w:pPr>
+      <w:r>
+        <w:rPr>
+          <w:sz w:val="20"/>
+        </w:rPr>
+        <w:t xml:space="preserve">For </w:t>
+      </w:r>
+      <w:proofErr w:type="spellStart"/>
+      <w:r>
+        <w:rPr>
+          <w:sz w:val="20"/>
+        </w:rPr>
+        <w:t>matrix_multilication</w:t>
+      </w:r>
+      <w:proofErr w:type="spellEnd"/>
+      <w:r>
+        <w:rPr>
+          <w:sz w:val="20"/>
+        </w:rPr>
+        <w:t xml:space="preserve">, </w:t>
+      </w:r>
+      <w:r>
+        <w:rPr>
+          <w:sz w:val="20"/>
+        </w:rPr>
+        <w:t xml:space="preserve">the first input matrix is accessed by row whereas second input matrix is access by column by nature of how </w:t>
+      </w:r>
+      <w:r>
+        <w:rPr>
+          <w:sz w:val="20"/>
+        </w:rPr>
+        <w:t xml:space="preserve">matrix multiplication is defined. </w:t>
+      </w:r>
+      <w:r>
+        <w:rPr>
+          <w:sz w:val="20"/>
+        </w:rPr>
+        <w:t xml:space="preserve">Therefore, first matrix being row major and second matrix being column major has highest cache hit rate, resulting is best performance time among four possible storage types. </w:t>
+      </w:r>
+      <w:r>
+        <w:rPr>
+          <w:sz w:val="20"/>
+        </w:rPr>
+        <w:t>(</w:t>
+      </w:r>
+      <w:proofErr w:type="gramStart"/>
+      <w:r>
+        <w:rPr>
+          <w:sz w:val="20"/>
+        </w:rPr>
+        <w:t>about</w:t>
+      </w:r>
+      <w:proofErr w:type="gramEnd"/>
+      <w:r>
+        <w:rPr>
+          <w:sz w:val="20"/>
+        </w:rPr>
+        <w:t xml:space="preserve"> ½ faster).</w:t>
+      </w:r>
+      <w:r>
+        <w:rPr>
+          <w:sz w:val="20"/>
+        </w:rPr>
+        <w:t xml:space="preserve"> The opposite combination of storage type gets the worst performance. </w:t>
+      </w:r>
+      <w:r>
+        <w:rPr>
+          <w:color w:val="F79646" w:themeColor="accent6"/>
+          <w:sz w:val="20"/>
+        </w:rPr>
+        <w:t xml:space="preserve">For </w:t>
+      </w:r>
+      <w:proofErr w:type="spellStart"/>
+      <w:r>
+        <w:rPr>
+          <w:color w:val="F79646" w:themeColor="accent6"/>
+          <w:sz w:val="20"/>
+        </w:rPr>
+        <w:t>mv_multiplication</w:t>
+      </w:r>
+      <w:proofErr w:type="spellEnd"/>
+      <w:r>
+        <w:rPr>
+          <w:color w:val="F79646" w:themeColor="accent6"/>
+          <w:sz w:val="20"/>
+        </w:rPr>
+        <w:t xml:space="preserve">, </w:t>
+      </w:r>
+      <w:r>
+        <w:rPr>
+          <w:color w:val="F79646" w:themeColor="accent6"/>
+          <w:sz w:val="20"/>
+        </w:rPr>
+        <w:t>the difference is minimum because cache miss caused by second input matrix (vector) is larger than</w:t>
+      </w:r>
+      <w:r>
+        <w:rPr>
+          <w:sz w:val="20"/>
+        </w:rPr>
+        <w:t xml:space="preserve"> </w:t>
+      </w:r>
+    </w:p>
+    <w:p>
+      <w:pPr>
+        <w:rPr>
+          <w:sz w:val="20"/>
+        </w:rPr>
+      </w:pPr>
+      <w:bookmarkStart w:id="0" w:name="_GoBack"/>
+      <w:bookmarkEnd w:id="0"/>
     </w:p>
     <w:p>
       <w:pPr>
@@ -1891,28 +2130,279 @@
         </w:rPr>
         <w:t xml:space="preserve">GNU GCC complier uses optimization flag level 2 as default if this option is not specified. </w:t>
       </w:r>
-    </w:p>
-    <w:p>
-      <w:pPr>
-        <w:rPr>
-          <w:sz w:val="20"/>
-        </w:rPr>
-      </w:pPr>
-    </w:p>
-    <w:p>
-      <w:pPr>
-        <w:rPr>
-          <w:sz w:val="20"/>
-        </w:rPr>
-      </w:pPr>
+      <w:r>
+        <w:rPr>
+          <w:sz w:val="20"/>
+        </w:rPr>
+        <w:t>At flag level 2, most of optimization flags are enabled that will not increase the size of code.</w:t>
+      </w:r>
+      <w:r>
+        <w:rPr>
+          <w:sz w:val="20"/>
+        </w:rPr>
+        <w:t xml:space="preserve"> </w:t>
+      </w:r>
       <w:r>
         <w:rPr>
           <w:sz w:val="20"/>
         </w:rPr>
         <w:t xml:space="preserve">At optimization flag level 3, </w:t>
       </w:r>
-      <w:bookmarkStart w:id="0" w:name="_GoBack"/>
-      <w:bookmarkEnd w:id="0"/>
+      <w:r>
+        <w:rPr>
+          <w:sz w:val="20"/>
+        </w:rPr>
+        <w:t xml:space="preserve">more aggressive optimization is performed. </w:t>
+      </w:r>
+      <w:r>
+        <w:rPr>
+          <w:sz w:val="20"/>
+        </w:rPr>
+        <w:t xml:space="preserve">The </w:t>
+      </w:r>
+      <w:r>
+        <w:rPr>
+          <w:sz w:val="20"/>
+        </w:rPr>
+        <w:t xml:space="preserve">following </w:t>
+      </w:r>
+      <w:r>
+        <w:rPr>
+          <w:sz w:val="20"/>
+        </w:rPr>
+        <w:t>list shows</w:t>
+      </w:r>
+      <w:r>
+        <w:rPr>
+          <w:sz w:val="20"/>
+        </w:rPr>
+        <w:t xml:space="preserve"> some of </w:t>
+      </w:r>
+      <w:r>
+        <w:rPr>
+          <w:sz w:val="20"/>
+        </w:rPr>
+        <w:t>noticeable</w:t>
+      </w:r>
+      <w:r>
+        <w:rPr>
+          <w:sz w:val="20"/>
+        </w:rPr>
+        <w:t xml:space="preserve"> optimization performed by compiler.  </w:t>
+      </w:r>
+    </w:p>
+    <w:p>
+      <w:pPr>
+        <w:rPr>
+          <w:sz w:val="20"/>
+        </w:rPr>
+      </w:pPr>
+    </w:p>
+    <w:p>
+      <w:pPr>
+        <w:pStyle w:val="ListParagraph"/>
+        <w:numPr>
+          <w:ilvl w:val="0"/>
+          <w:numId w:val="2"/>
+        </w:numPr>
+        <w:rPr>
+          <w:sz w:val="20"/>
+        </w:rPr>
+      </w:pPr>
+      <w:r>
+        <w:rPr>
+          <w:sz w:val="20"/>
+        </w:rPr>
+        <w:t>Replace function call with inline function. This increases the speed as program has fewer branch instructions.</w:t>
+      </w:r>
+    </w:p>
+    <w:p>
+      <w:pPr>
+        <w:pStyle w:val="ListParagraph"/>
+        <w:numPr>
+          <w:ilvl w:val="0"/>
+          <w:numId w:val="2"/>
+        </w:numPr>
+        <w:rPr>
+          <w:sz w:val="20"/>
+        </w:rPr>
+      </w:pPr>
+      <w:r>
+        <w:rPr>
+          <w:sz w:val="20"/>
+        </w:rPr>
+        <w:t xml:space="preserve">Perform loop distribution. By distributing the loop, it reducing the number of time the program needs to check the end loop condition. </w:t>
+      </w:r>
+    </w:p>
+    <w:p>
+      <w:pPr>
+        <w:pStyle w:val="ListParagraph"/>
+        <w:numPr>
+          <w:ilvl w:val="0"/>
+          <w:numId w:val="2"/>
+        </w:numPr>
+        <w:rPr>
+          <w:sz w:val="20"/>
+        </w:rPr>
+      </w:pPr>
+      <w:r>
+        <w:rPr>
+          <w:sz w:val="20"/>
+        </w:rPr>
+        <w:t xml:space="preserve">Perform “function cloning”. If the function is called several times with similar parameters, the compiler creates similar function with less parameter (making unchanged parameters as constant), and call newly created function. </w:t>
+      </w:r>
+    </w:p>
+    <w:p>
+      <w:pPr>
+        <w:pStyle w:val="ListParagraph"/>
+        <w:numPr>
+          <w:ilvl w:val="0"/>
+          <w:numId w:val="2"/>
+        </w:numPr>
+        <w:rPr>
+          <w:sz w:val="20"/>
+        </w:rPr>
+      </w:pPr>
+      <w:r>
+        <w:rPr>
+          <w:sz w:val="20"/>
+        </w:rPr>
+        <w:t>Replace standard C library function with faster alternative.</w:t>
+      </w:r>
+    </w:p>
+    <w:p>
+      <w:pPr>
+        <w:pStyle w:val="ListParagraph"/>
+        <w:numPr>
+          <w:ilvl w:val="0"/>
+          <w:numId w:val="2"/>
+        </w:numPr>
+        <w:rPr>
+          <w:sz w:val="20"/>
+        </w:rPr>
+      </w:pPr>
+      <w:r>
+        <w:rPr>
+          <w:sz w:val="20"/>
+        </w:rPr>
+        <w:t>Remove unused parameters.</w:t>
+      </w:r>
+    </w:p>
+    <w:p>
+      <w:pPr>
+        <w:pStyle w:val="ListParagraph"/>
+        <w:numPr>
+          <w:ilvl w:val="0"/>
+          <w:numId w:val="2"/>
+        </w:numPr>
+        <w:rPr>
+          <w:sz w:val="20"/>
+        </w:rPr>
+      </w:pPr>
+      <w:r>
+        <w:rPr>
+          <w:sz w:val="20"/>
+        </w:rPr>
+        <w:t xml:space="preserve">Re-order the instruction to avoid idling. </w:t>
+      </w:r>
+    </w:p>
+    <w:p>
+      <w:pPr>
+        <w:pStyle w:val="ListParagraph"/>
+        <w:numPr>
+          <w:ilvl w:val="0"/>
+          <w:numId w:val="2"/>
+        </w:numPr>
+        <w:rPr>
+          <w:sz w:val="20"/>
+        </w:rPr>
+      </w:pPr>
+      <w:r>
+        <w:rPr>
+          <w:sz w:val="20"/>
+        </w:rPr>
+        <w:t>Eliminate save and load of registers that are not used by called function.</w:t>
+      </w:r>
+    </w:p>
+    <w:p>
+      <w:pPr>
+        <w:pStyle w:val="ListParagraph"/>
+        <w:numPr>
+          <w:ilvl w:val="0"/>
+          <w:numId w:val="2"/>
+        </w:numPr>
+        <w:rPr>
+          <w:sz w:val="20"/>
+        </w:rPr>
+      </w:pPr>
+      <w:r>
+        <w:rPr>
+          <w:sz w:val="20"/>
+        </w:rPr>
+        <w:t>Perform “partial redundancy elimination”, which means removing the duplicated code.</w:t>
+      </w:r>
+    </w:p>
+    <w:p>
+      <w:pPr>
+        <w:pStyle w:val="ListParagraph"/>
+        <w:numPr>
+          <w:ilvl w:val="0"/>
+          <w:numId w:val="2"/>
+        </w:numPr>
+        <w:rPr>
+          <w:sz w:val="20"/>
+        </w:rPr>
+      </w:pPr>
+      <w:r>
+        <w:rPr>
+          <w:sz w:val="20"/>
+        </w:rPr>
+        <w:t>Dead logic removal.</w:t>
+      </w:r>
+    </w:p>
+    <w:p>
+      <w:pPr>
+        <w:rPr>
+          <w:sz w:val="20"/>
+        </w:rPr>
+      </w:pPr>
+    </w:p>
+    <w:p>
+      <w:pPr>
+        <w:rPr>
+          <w:sz w:val="20"/>
+        </w:rPr>
+      </w:pPr>
+      <w:r>
+        <w:rPr>
+          <w:sz w:val="20"/>
+        </w:rPr>
+        <w:t xml:space="preserve">With these optimization techniques, the program </w:t>
+      </w:r>
+      <w:r>
+        <w:rPr>
+          <w:sz w:val="20"/>
+        </w:rPr>
+        <w:t>ran</w:t>
+      </w:r>
+      <w:r>
+        <w:rPr>
+          <w:sz w:val="20"/>
+        </w:rPr>
+        <w:t xml:space="preserve"> faster (about 2.5 times) than the one without any optimization.</w:t>
+      </w:r>
+      <w:r>
+        <w:rPr>
+          <w:sz w:val="20"/>
+        </w:rPr>
+        <w:t xml:space="preserve"> When the size of executable file is compared, one with flag level 3 was slightly larger.</w:t>
+      </w:r>
+      <w:r>
+        <w:rPr>
+          <w:sz w:val="20"/>
+        </w:rPr>
+        <w:t xml:space="preserve"> </w:t>
+      </w:r>
     </w:p>
     <w:p>
       <w:pPr>
@@ -1963,7 +2453,19 @@
         <w:rPr>
           <w:sz w:val="20"/>
         </w:rPr>
-        <w:t xml:space="preserve"> the equation used for calculation. </w:t>
+        <w:t xml:space="preserve"> the equation</w:t>
+      </w:r>
+      <w:r>
+        <w:rPr>
+          <w:sz w:val="20"/>
+        </w:rPr>
+        <w:t>s</w:t>
+      </w:r>
+      <w:r>
+        <w:rPr>
+          <w:sz w:val="20"/>
+        </w:rPr>
+        <w:t xml:space="preserve"> used for calculation. </w:t>
       </w:r>
     </w:p>
     <w:p>
@@ -2221,7 +2723,57 @@
         <w:rPr>
           <w:sz w:val="20"/>
         </w:rPr>
-        <w:t>, there is a possibility of overflow with large number (ex. 2048 * 2048) at (M * N * (2 * K – 1)) as all variables are declared as int. M variable is type casted with long to avoid overflow.</w:t>
+        <w:t xml:space="preserve">, there is a possibility of </w:t>
+      </w:r>
+      <w:r>
+        <w:rPr>
+          <w:sz w:val="20"/>
+        </w:rPr>
+        <w:t xml:space="preserve">an </w:t>
+      </w:r>
+      <w:r>
+        <w:rPr>
+          <w:sz w:val="20"/>
+        </w:rPr>
+        <w:t xml:space="preserve">overflow with </w:t>
+      </w:r>
+      <w:r>
+        <w:rPr>
+          <w:sz w:val="20"/>
+        </w:rPr>
+        <w:t xml:space="preserve">a </w:t>
+      </w:r>
+      <w:r>
+        <w:rPr>
+          <w:sz w:val="20"/>
+        </w:rPr>
+        <w:t xml:space="preserve">large number (ex. 2048 * 2048) at (M * N * (2 * K – 1)) as all variables are </w:t>
+      </w:r>
+      <w:proofErr w:type="gramStart"/>
+      <w:r>
+        <w:rPr>
+          <w:sz w:val="20"/>
+        </w:rPr>
+        <w:t>declared</w:t>
+      </w:r>
+      <w:proofErr w:type="gramEnd"/>
+      <w:r>
+        <w:rPr>
+          <w:sz w:val="20"/>
+        </w:rPr>
+        <w:t xml:space="preserve"> as int. M variable is type casted with long to avoid </w:t>
+      </w:r>
+      <w:r>
+        <w:rPr>
+          <w:sz w:val="20"/>
+        </w:rPr>
+        <w:t xml:space="preserve">an </w:t>
+      </w:r>
+      <w:r>
+        <w:rPr>
+          <w:sz w:val="20"/>
+        </w:rPr>
+        <w:t>overflow.</w:t>
       </w:r>
     </w:p>
     <w:p>
@@ -2243,6 +2795,20 @@
         </w:rPr>
         <w:t>3. Conclusion</w:t>
       </w:r>
+    </w:p>
+    <w:p>
+      <w:pPr>
+        <w:rPr>
+          <w:sz w:val="20"/>
+        </w:rPr>
+      </w:pPr>
+    </w:p>
+    <w:p>
+      <w:pPr>
+        <w:rPr>
+          <w:sz w:val="20"/>
+        </w:rPr>
+      </w:pPr>
     </w:p>
     <w:p>
       <w:pPr>
@@ -2253,7 +2819,7 @@
     </w:p>
     <w:sectPr>
       <w:pgSz w:w="12240" w:h="15840"/>
-      <w:pgMar w:top="1008" w:right="1008" w:bottom="1008" w:left="1008" w:header="720" w:footer="720" w:gutter="0"/>
+      <w:pgMar w:top="864" w:right="1008" w:bottom="864" w:left="1008" w:header="720" w:footer="720" w:gutter="0"/>
       <w:cols w:space="720"/>
       <w:docGrid w:linePitch="360"/>
     </w:sectPr>
@@ -2262,7 +2828,7 @@
 </file>
 
 <file path=word/numbering.xml><?xml version="1.0" encoding="utf-8"?>
-<w:numbering xmlns:wpc="http://schemas.microsoft.com/office/word/2010/wordprocessingCanvas" xmlns:mc="http://schemas.openxmlformats.org/markup-compatibility/2006" xmlns:o="urn:schemas-microsoft-com:office:office" xmlns:r="http://schemas.openxmlformats.org/officeDocument/2006/relationships" xmlns:m="http://schemas.openxmlformats.org/officeDocument/2006/math" xmlns:v="urn:schemas-microsoft-com:vml" xmlns:wp14="http://schemas.microsoft.com/office/word/2010/wordprocessingDrawing" xmlns:wp="http://schemas.openxmlformats.org/drawingml/2006/wordprocessingDrawing" xmlns:w10="urn:schemas-microsoft-com:office:word" xmlns:w="http://schemas.openxmlformats.org/wordprocessingml/2006/main" xmlns:w14="http://schemas.microsoft.com/office/word/2010/wordml" xmlns:wpg="http://schemas.microsoft.com/office/word/2010/wordprocessingGroup" xmlns:wpi="http://schemas.microsoft.com/office/word/2010/wordprocessingInk" xmlns:wne="http://schemas.microsoft.com/office/word/2006/wordml" xmlns:wps="http://schemas.microsoft.com/office/word/2010/wordprocessingShape" mc:Ignorable="w14 wp14">
+<w:numbering xmlns:wpc="http://schemas.microsoft.com/office/word/2010/wordprocessingCanvas" xmlns:mo="http://schemas.microsoft.com/office/mac/office/2008/main" xmlns:mc="http://schemas.openxmlformats.org/markup-compatibility/2006" xmlns:mv="urn:schemas-microsoft-com:mac:vml" xmlns:o="urn:schemas-microsoft-com:office:office" xmlns:r="http://schemas.openxmlformats.org/officeDocument/2006/relationships" xmlns:m="http://schemas.openxmlformats.org/officeDocument/2006/math" xmlns:v="urn:schemas-microsoft-com:vml" xmlns:wp14="http://schemas.microsoft.com/office/word/2010/wordprocessingDrawing" xmlns:wp="http://schemas.openxmlformats.org/drawingml/2006/wordprocessingDrawing" xmlns:w10="urn:schemas-microsoft-com:office:word" xmlns:w="http://schemas.openxmlformats.org/wordprocessingml/2006/main" xmlns:w14="http://schemas.microsoft.com/office/word/2010/wordml" xmlns:wpg="http://schemas.microsoft.com/office/word/2010/wordprocessingGroup" xmlns:wpi="http://schemas.microsoft.com/office/word/2010/wordprocessingInk" xmlns:wne="http://schemas.microsoft.com/office/word/2006/wordml" xmlns:wps="http://schemas.microsoft.com/office/word/2010/wordprocessingShape" mc:Ignorable="w14 wp14">
   <w:abstractNum w:abstractNumId="0">
     <w:nsid w:val="182D3C05"/>
     <w:multiLevelType w:val="hybridMultilevel"/>
@@ -2376,8 +2942,124 @@
       </w:rPr>
     </w:lvl>
   </w:abstractNum>
+  <w:abstractNum w:abstractNumId="1">
+    <w:nsid w:val="772223C4"/>
+    <w:multiLevelType w:val="hybridMultilevel"/>
+    <w:tmpl w:val="8BC23026"/>
+    <w:lvl w:ilvl="0" w:tplc="04090003">
+      <w:start w:val="1"/>
+      <w:numFmt w:val="bullet"/>
+      <w:lvlText w:val="o"/>
+      <w:lvlJc w:val="left"/>
+      <w:pPr>
+        <w:ind w:left="720" w:hanging="360"/>
+      </w:pPr>
+      <w:rPr>
+        <w:rFonts w:ascii="Courier New" w:hAnsi="Courier New" w:cs="Courier New" w:hint="default"/>
+      </w:rPr>
+    </w:lvl>
+    <w:lvl w:ilvl="1" w:tplc="04090003" w:tentative="1">
+      <w:start w:val="1"/>
+      <w:numFmt w:val="bullet"/>
+      <w:lvlText w:val="o"/>
+      <w:lvlJc w:val="left"/>
+      <w:pPr>
+        <w:ind w:left="1440" w:hanging="360"/>
+      </w:pPr>
+      <w:rPr>
+        <w:rFonts w:ascii="Courier New" w:hAnsi="Courier New" w:hint="default"/>
+      </w:rPr>
+    </w:lvl>
+    <w:lvl w:ilvl="2" w:tplc="04090005" w:tentative="1">
+      <w:start w:val="1"/>
+      <w:numFmt w:val="bullet"/>
+      <w:lvlText w:val=""/>
+      <w:lvlJc w:val="left"/>
+      <w:pPr>
+        <w:ind w:left="2160" w:hanging="360"/>
+      </w:pPr>
+      <w:rPr>
+        <w:rFonts w:ascii="Wingdings" w:hAnsi="Wingdings" w:hint="default"/>
+      </w:rPr>
+    </w:lvl>
+    <w:lvl w:ilvl="3" w:tplc="04090001" w:tentative="1">
+      <w:start w:val="1"/>
+      <w:numFmt w:val="bullet"/>
+      <w:lvlText w:val=""/>
+      <w:lvlJc w:val="left"/>
+      <w:pPr>
+        <w:ind w:left="2880" w:hanging="360"/>
+      </w:pPr>
+      <w:rPr>
+        <w:rFonts w:ascii="Symbol" w:hAnsi="Symbol" w:hint="default"/>
+      </w:rPr>
+    </w:lvl>
+    <w:lvl w:ilvl="4" w:tplc="04090003" w:tentative="1">
+      <w:start w:val="1"/>
+      <w:numFmt w:val="bullet"/>
+      <w:lvlText w:val="o"/>
+      <w:lvlJc w:val="left"/>
+      <w:pPr>
+        <w:ind w:left="3600" w:hanging="360"/>
+      </w:pPr>
+      <w:rPr>
+        <w:rFonts w:ascii="Courier New" w:hAnsi="Courier New" w:hint="default"/>
+      </w:rPr>
+    </w:lvl>
+    <w:lvl w:ilvl="5" w:tplc="04090005" w:tentative="1">
+      <w:start w:val="1"/>
+      <w:numFmt w:val="bullet"/>
+      <w:lvlText w:val=""/>
+      <w:lvlJc w:val="left"/>
+      <w:pPr>
+        <w:ind w:left="4320" w:hanging="360"/>
+      </w:pPr>
+      <w:rPr>
+        <w:rFonts w:ascii="Wingdings" w:hAnsi="Wingdings" w:hint="default"/>
+      </w:rPr>
+    </w:lvl>
+    <w:lvl w:ilvl="6" w:tplc="04090001" w:tentative="1">
+      <w:start w:val="1"/>
+      <w:numFmt w:val="bullet"/>
+      <w:lvlText w:val=""/>
+      <w:lvlJc w:val="left"/>
+      <w:pPr>
+        <w:ind w:left="5040" w:hanging="360"/>
+      </w:pPr>
+      <w:rPr>
+        <w:rFonts w:ascii="Symbol" w:hAnsi="Symbol" w:hint="default"/>
+      </w:rPr>
+    </w:lvl>
+    <w:lvl w:ilvl="7" w:tplc="04090003" w:tentative="1">
+      <w:start w:val="1"/>
+      <w:numFmt w:val="bullet"/>
+      <w:lvlText w:val="o"/>
+      <w:lvlJc w:val="left"/>
+      <w:pPr>
+        <w:ind w:left="5760" w:hanging="360"/>
+      </w:pPr>
+      <w:rPr>
+        <w:rFonts w:ascii="Courier New" w:hAnsi="Courier New" w:hint="default"/>
+      </w:rPr>
+    </w:lvl>
+    <w:lvl w:ilvl="8" w:tplc="04090005" w:tentative="1">
+      <w:start w:val="1"/>
+      <w:numFmt w:val="bullet"/>
+      <w:lvlText w:val=""/>
+      <w:lvlJc w:val="left"/>
+      <w:pPr>
+        <w:ind w:left="6480" w:hanging="360"/>
+      </w:pPr>
+      <w:rPr>
+        <w:rFonts w:ascii="Wingdings" w:hAnsi="Wingdings" w:hint="default"/>
+      </w:rPr>
+    </w:lvl>
+  </w:abstractNum>
   <w:num w:numId="1">
     <w:abstractNumId w:val="0"/>
+  </w:num>
+  <w:num w:numId="2">
+    <w:abstractNumId w:val="1"/>
   </w:num>
 </w:numbering>
 </file>
@@ -2393,7 +3075,7 @@
     </w:rPrDefault>
     <w:pPrDefault/>
   </w:docDefaults>
-  <w:latentStyles w:defLockedState="0" w:defUIPriority="99" w:defSemiHidden="1" w:defUnhideWhenUsed="1" w:defQFormat="0" w:count="267">
+  <w:latentStyles w:defLockedState="0" w:defUIPriority="99" w:defSemiHidden="1" w:defUnhideWhenUsed="1" w:defQFormat="0" w:count="276">
     <w:lsdException w:name="Normal" w:semiHidden="0" w:uiPriority="0" w:unhideWhenUsed="0" w:qFormat="1"/>
     <w:lsdException w:name="heading 1" w:semiHidden="0" w:uiPriority="9" w:unhideWhenUsed="0" w:qFormat="1"/>
     <w:lsdException w:name="heading 2" w:uiPriority="9" w:qFormat="1"/>
@@ -2621,6 +3303,7 @@
     <w:uiPriority w:val="59"/>
     <w:rsid w:val="008B3E90"/>
     <w:tblPr>
+      <w:tblInd w:w="0" w:type="dxa"/>
       <w:tblBorders>
         <w:top w:val="single" w:sz="4" w:space="0" w:color="auto"/>
         <w:left w:val="single" w:sz="4" w:space="0" w:color="auto"/>
@@ -2629,13 +3312,19 @@
         <w:insideH w:val="single" w:sz="4" w:space="0" w:color="auto"/>
         <w:insideV w:val="single" w:sz="4" w:space="0" w:color="auto"/>
       </w:tblBorders>
+      <w:tblCellMar>
+        <w:top w:w="0" w:type="dxa"/>
+        <w:left w:w="108" w:type="dxa"/>
+        <w:bottom w:w="0" w:type="dxa"/>
+        <w:right w:w="108" w:type="dxa"/>
+      </w:tblCellMar>
     </w:tblPr>
   </w:style>
 </w:styles>
 </file>
 
 <file path=word/stylesWithEffects.xml><?xml version="1.0" encoding="utf-8"?>
-<w:styles xmlns:wpc="http://schemas.microsoft.com/office/word/2010/wordprocessingCanvas" xmlns:mc="http://schemas.openxmlformats.org/markup-compatibility/2006" xmlns:o="urn:schemas-microsoft-com:office:office" xmlns:r="http://schemas.openxmlformats.org/officeDocument/2006/relationships" xmlns:m="http://schemas.openxmlformats.org/officeDocument/2006/math" xmlns:v="urn:schemas-microsoft-com:vml" xmlns:wp14="http://schemas.microsoft.com/office/word/2010/wordprocessingDrawing" xmlns:wp="http://schemas.openxmlformats.org/drawingml/2006/wordprocessingDrawing" xmlns:w10="urn:schemas-microsoft-com:office:word" xmlns:w="http://schemas.openxmlformats.org/wordprocessingml/2006/main" xmlns:w14="http://schemas.microsoft.com/office/word/2010/wordml" xmlns:wpg="http://schemas.microsoft.com/office/word/2010/wordprocessingGroup" xmlns:wpi="http://schemas.microsoft.com/office/word/2010/wordprocessingInk" xmlns:wne="http://schemas.microsoft.com/office/word/2006/wordml" xmlns:wps="http://schemas.microsoft.com/office/word/2010/wordprocessingShape" mc:Ignorable="w14 wp14">
+<w:styles xmlns:wpc="http://schemas.microsoft.com/office/word/2010/wordprocessingCanvas" xmlns:mo="http://schemas.microsoft.com/office/mac/office/2008/main" xmlns:mc="http://schemas.openxmlformats.org/markup-compatibility/2006" xmlns:mv="urn:schemas-microsoft-com:mac:vml" xmlns:o="urn:schemas-microsoft-com:office:office" xmlns:r="http://schemas.openxmlformats.org/officeDocument/2006/relationships" xmlns:m="http://schemas.openxmlformats.org/officeDocument/2006/math" xmlns:v="urn:schemas-microsoft-com:vml" xmlns:wp14="http://schemas.microsoft.com/office/word/2010/wordprocessingDrawing" xmlns:wp="http://schemas.openxmlformats.org/drawingml/2006/wordprocessingDrawing" xmlns:w10="urn:schemas-microsoft-com:office:word" xmlns:w="http://schemas.openxmlformats.org/wordprocessingml/2006/main" xmlns:w14="http://schemas.microsoft.com/office/word/2010/wordml" xmlns:wpg="http://schemas.microsoft.com/office/word/2010/wordprocessingGroup" xmlns:wpi="http://schemas.microsoft.com/office/word/2010/wordprocessingInk" xmlns:wne="http://schemas.microsoft.com/office/word/2006/wordml" xmlns:wps="http://schemas.microsoft.com/office/word/2010/wordprocessingShape" mc:Ignorable="w14 wp14">
   <w:docDefaults>
     <w:rPrDefault>
       <w:rPr>
@@ -2645,7 +3334,7 @@
     </w:rPrDefault>
     <w:pPrDefault/>
   </w:docDefaults>
-  <w:latentStyles w:defLockedState="0" w:defUIPriority="99" w:defSemiHidden="1" w:defUnhideWhenUsed="1" w:defQFormat="0" w:count="267">
+  <w:latentStyles w:defLockedState="0" w:defUIPriority="99" w:defSemiHidden="1" w:defUnhideWhenUsed="1" w:defQFormat="0" w:count="276">
     <w:lsdException w:name="Normal" w:semiHidden="0" w:uiPriority="0" w:unhideWhenUsed="0" w:qFormat="1"/>
     <w:lsdException w:name="heading 1" w:semiHidden="0" w:uiPriority="9" w:unhideWhenUsed="0" w:qFormat="1"/>
     <w:lsdException w:name="heading 2" w:uiPriority="9" w:qFormat="1"/>
@@ -2873,6 +3562,7 @@
     <w:uiPriority w:val="59"/>
     <w:rsid w:val="008B3E90"/>
     <w:tblPr>
+      <w:tblInd w:w="0" w:type="dxa"/>
       <w:tblBorders>
         <w:top w:val="single" w:sz="4" w:space="0" w:color="auto"/>
         <w:left w:val="single" w:sz="4" w:space="0" w:color="auto"/>
@@ -2881,6 +3571,12 @@
         <w:insideH w:val="single" w:sz="4" w:space="0" w:color="auto"/>
         <w:insideV w:val="single" w:sz="4" w:space="0" w:color="auto"/>
       </w:tblBorders>
+      <w:tblCellMar>
+        <w:top w:w="0" w:type="dxa"/>
+        <w:left w:w="108" w:type="dxa"/>
+        <w:bottom w:w="0" w:type="dxa"/>
+        <w:right w:w="108" w:type="dxa"/>
+      </w:tblCellMar>
     </w:tblPr>
   </w:style>
 </w:styles>
@@ -2926,8 +3622,8 @@
         <c:manualLayout>
           <c:xMode val="edge"/>
           <c:yMode val="edge"/>
-          <c:x val="0.17046038555525386"/>
-          <c:y val="5.3030371203599547E-2"/>
+          <c:x val="0.170460385555254"/>
+          <c:y val="0.0530303712035995"/>
         </c:manualLayout>
       </c:layout>
       <c:overlay val="0"/>
@@ -2939,10 +3635,10 @@
           <c:layoutTarget val="inner"/>
           <c:xMode val="edge"/>
           <c:yMode val="edge"/>
-          <c:x val="0.1243529076937672"/>
-          <c:y val="6.1983814523184605E-2"/>
-          <c:w val="0.61365449198368271"/>
-          <c:h val="0.76922003499562552"/>
+          <c:x val="0.124352907693767"/>
+          <c:y val="0.0619838145231846"/>
+          <c:w val="0.613654491983683"/>
+          <c:h val="0.769220034995626"/>
         </c:manualLayout>
       </c:layout>
       <c:lineChart>
@@ -2993,13 +3689,13 @@
                 <c:formatCode>0.000</c:formatCode>
                 <c:ptCount val="3"/>
                 <c:pt idx="0">
-                  <c:v>1.0001660000000001</c:v>
+                  <c:v>1.000166</c:v>
                 </c:pt>
                 <c:pt idx="1">
-                  <c:v>5.9998040000000001</c:v>
+                  <c:v>5.999804</c:v>
                 </c:pt>
                 <c:pt idx="2">
-                  <c:v>21.000146999999998</c:v>
+                  <c:v>21.00014699999999</c:v>
                 </c:pt>
               </c:numCache>
             </c:numRef>
@@ -3051,13 +3747,13 @@
                 <c:formatCode>0.000</c:formatCode>
                 <c:ptCount val="3"/>
                 <c:pt idx="0">
-                  <c:v>1.9998549999999999</c:v>
+                  <c:v>1.999855</c:v>
                 </c:pt>
                 <c:pt idx="1">
-                  <c:v>16.000032000000001</c:v>
+                  <c:v>16.000032</c:v>
                 </c:pt>
                 <c:pt idx="2">
-                  <c:v>50.999879999999997</c:v>
+                  <c:v>50.99988</c:v>
                 </c:pt>
               </c:numCache>
             </c:numRef>
@@ -3109,10 +3805,10 @@
                 <c:formatCode>0.000</c:formatCode>
                 <c:ptCount val="3"/>
                 <c:pt idx="0">
-                  <c:v>2.0000930000000001</c:v>
+                  <c:v>2.000093</c:v>
                 </c:pt>
                 <c:pt idx="1">
-                  <c:v>9.0000630000000008</c:v>
+                  <c:v>9.000063</c:v>
                 </c:pt>
                 <c:pt idx="2">
                   <c:v>49.999952</c:v>
@@ -3167,13 +3863,13 @@
                 <c:formatCode>0.000</c:formatCode>
                 <c:ptCount val="3"/>
                 <c:pt idx="0">
-                  <c:v>3.0000209999999998</c:v>
+                  <c:v>3.000021</c:v>
                 </c:pt>
                 <c:pt idx="1">
-                  <c:v>9.0000630000000008</c:v>
+                  <c:v>9.000063</c:v>
                 </c:pt>
                 <c:pt idx="2">
-                  <c:v>52.000045999999998</c:v>
+                  <c:v>52.000046</c:v>
                 </c:pt>
               </c:numCache>
             </c:numRef>
@@ -3225,13 +3921,13 @@
                 <c:formatCode>0.000</c:formatCode>
                 <c:ptCount val="3"/>
                 <c:pt idx="0">
-                  <c:v>0</c:v>
+                  <c:v>0.0</c:v>
                 </c:pt>
                 <c:pt idx="1">
-                  <c:v>2.0000930000000001</c:v>
+                  <c:v>2.000093</c:v>
                 </c:pt>
                 <c:pt idx="2">
-                  <c:v>6.9999690000000001</c:v>
+                  <c:v>6.999969</c:v>
                 </c:pt>
               </c:numCache>
             </c:numRef>
@@ -3283,13 +3979,13 @@
                 <c:formatCode>0.000</c:formatCode>
                 <c:ptCount val="3"/>
                 <c:pt idx="0">
-                  <c:v>0.99992800000000004</c:v>
+                  <c:v>0.999928</c:v>
                 </c:pt>
                 <c:pt idx="1">
-                  <c:v>3.0000209999999998</c:v>
+                  <c:v>3.000021</c:v>
                 </c:pt>
                 <c:pt idx="2">
-                  <c:v>17.000198000000001</c:v>
+                  <c:v>17.000198</c:v>
                 </c:pt>
               </c:numCache>
             </c:numRef>
@@ -3341,13 +4037,13 @@
                 <c:formatCode>0.000</c:formatCode>
                 <c:ptCount val="3"/>
                 <c:pt idx="0">
-                  <c:v>1.0001660000000001</c:v>
+                  <c:v>1.000166</c:v>
                 </c:pt>
                 <c:pt idx="1">
-                  <c:v>3.0000209999999998</c:v>
+                  <c:v>3.000021</c:v>
                 </c:pt>
                 <c:pt idx="2">
-                  <c:v>18.999815000000002</c:v>
+                  <c:v>18.99981500000001</c:v>
                 </c:pt>
               </c:numCache>
             </c:numRef>
@@ -3399,13 +4095,13 @@
                 <c:formatCode>0.000</c:formatCode>
                 <c:ptCount val="3"/>
                 <c:pt idx="0">
-                  <c:v>0.99992800000000004</c:v>
+                  <c:v>0.999928</c:v>
                 </c:pt>
                 <c:pt idx="1">
-                  <c:v>5.9998040000000001</c:v>
+                  <c:v>5.999804</c:v>
                 </c:pt>
                 <c:pt idx="2">
-                  <c:v>26.999949999999998</c:v>
+                  <c:v>26.99994999999999</c:v>
                 </c:pt>
               </c:numCache>
             </c:numRef>
@@ -3422,11 +4118,11 @@
         </c:dLbls>
         <c:marker val="1"/>
         <c:smooth val="0"/>
-        <c:axId val="72228224"/>
-        <c:axId val="72254592"/>
+        <c:axId val="2103543736"/>
+        <c:axId val="2105365688"/>
       </c:lineChart>
       <c:catAx>
-        <c:axId val="72228224"/>
+        <c:axId val="2103543736"/>
         <c:scaling>
           <c:orientation val="minMax"/>
         </c:scaling>
@@ -3445,7 +4141,7 @@
             <a:endParaRPr lang="en-US"/>
           </a:p>
         </c:txPr>
-        <c:crossAx val="72254592"/>
+        <c:crossAx val="2105365688"/>
         <c:crosses val="autoZero"/>
         <c:auto val="1"/>
         <c:lblAlgn val="ctr"/>
@@ -3453,7 +4149,7 @@
         <c:noMultiLvlLbl val="0"/>
       </c:catAx>
       <c:valAx>
-        <c:axId val="72254592"/>
+        <c:axId val="2105365688"/>
         <c:scaling>
           <c:orientation val="minMax"/>
         </c:scaling>
@@ -3476,6 +4172,7 @@
               </a:p>
             </c:rich>
           </c:tx>
+          <c:layout/>
           <c:overlay val="0"/>
         </c:title>
         <c:numFmt formatCode="0.000" sourceLinked="1"/>
@@ -3492,7 +4189,7 @@
             <a:endParaRPr lang="en-US"/>
           </a:p>
         </c:txPr>
-        <c:crossAx val="72228224"/>
+        <c:crossAx val="2103543736"/>
         <c:crosses val="autoZero"/>
         <c:crossBetween val="between"/>
       </c:valAx>
@@ -3516,10 +4213,10 @@
         <c:manualLayout>
           <c:xMode val="edge"/>
           <c:yMode val="edge"/>
-          <c:x val="0.75033913523967388"/>
-          <c:y val="0.1388888888888889"/>
-          <c:w val="0.24966086476032601"/>
-          <c:h val="0.75119247594050742"/>
+          <c:x val="0.750339135239674"/>
+          <c:y val="0.138888888888889"/>
+          <c:w val="0.249660864760326"/>
+          <c:h val="0.751192475940507"/>
         </c:manualLayout>
       </c:layout>
       <c:overlay val="0"/>
@@ -3581,6 +4278,7 @@
           </a:p>
         </c:rich>
       </c:tx>
+      <c:layout/>
       <c:overlay val="0"/>
     </c:title>
     <c:autoTitleDeleted val="0"/>
@@ -3590,10 +4288,10 @@
           <c:layoutTarget val="inner"/>
           <c:xMode val="edge"/>
           <c:yMode val="edge"/>
-          <c:x val="0.14409828289536097"/>
-          <c:y val="3.2622333751568401E-2"/>
-          <c:w val="0.59545261360402235"/>
-          <c:h val="0.80684298050529935"/>
+          <c:x val="0.144098282895361"/>
+          <c:y val="0.0326223337515684"/>
+          <c:w val="0.595452613604022"/>
+          <c:h val="0.806842980505299"/>
         </c:manualLayout>
       </c:layout>
       <c:lineChart>
@@ -3647,10 +4345,10 @@
                   <c:v>1016.99996</c:v>
                 </c:pt>
                 <c:pt idx="1">
-                  <c:v>8335.0000380000001</c:v>
+                  <c:v>8335.000038</c:v>
                 </c:pt>
                 <c:pt idx="2">
-                  <c:v>65752.000092999995</c:v>
+                  <c:v>65752.000093</c:v>
                 </c:pt>
               </c:numCache>
             </c:numRef>
@@ -3702,13 +4400,13 @@
                 <c:formatCode>0.000</c:formatCode>
                 <c:ptCount val="3"/>
                 <c:pt idx="0">
-                  <c:v>511.99984599999999</c:v>
+                  <c:v>511.999846</c:v>
                 </c:pt>
                 <c:pt idx="1">
-                  <c:v>4105.0000190000001</c:v>
+                  <c:v>4105.000019</c:v>
                 </c:pt>
                 <c:pt idx="2">
-                  <c:v>32520.999908000002</c:v>
+                  <c:v>32520.999908</c:v>
                 </c:pt>
               </c:numCache>
             </c:numRef>
@@ -3760,13 +4458,13 @@
                 <c:formatCode>0.000</c:formatCode>
                 <c:ptCount val="3"/>
                 <c:pt idx="0">
-                  <c:v>1082.0000170000001</c:v>
+                  <c:v>1082.000017</c:v>
                 </c:pt>
                 <c:pt idx="1">
-                  <c:v>8933.9997770000009</c:v>
+                  <c:v>8933.999777</c:v>
                 </c:pt>
                 <c:pt idx="2">
-                  <c:v>70546.999930999998</c:v>
+                  <c:v>70546.999931</c:v>
                 </c:pt>
               </c:numCache>
             </c:numRef>
@@ -3818,13 +4516,13 @@
                 <c:formatCode>0.000</c:formatCode>
                 <c:ptCount val="3"/>
                 <c:pt idx="0">
-                  <c:v>990.00000999999997</c:v>
+                  <c:v>990.00001</c:v>
                 </c:pt>
                 <c:pt idx="1">
-                  <c:v>8186.0001089999996</c:v>
+                  <c:v>8186.000109</c:v>
                 </c:pt>
                 <c:pt idx="2">
-                  <c:v>62664.000033999997</c:v>
+                  <c:v>62664.000034</c:v>
                 </c:pt>
               </c:numCache>
             </c:numRef>
@@ -3876,7 +4574,7 @@
                 <c:formatCode>0.000</c:formatCode>
                 <c:ptCount val="3"/>
                 <c:pt idx="0">
-                  <c:v>336.99989299999999</c:v>
+                  <c:v>336.999893</c:v>
                 </c:pt>
                 <c:pt idx="1">
                   <c:v>2739.000082</c:v>
@@ -3934,7 +4632,7 @@
                 <c:formatCode>0.000</c:formatCode>
                 <c:ptCount val="3"/>
                 <c:pt idx="0">
-                  <c:v>140.00010499999999</c:v>
+                  <c:v>140.000105</c:v>
                 </c:pt>
                 <c:pt idx="1">
                   <c:v>1088.000059</c:v>
@@ -3992,13 +4690,13 @@
                 <c:formatCode>0.000</c:formatCode>
                 <c:ptCount val="3"/>
                 <c:pt idx="0">
-                  <c:v>667.00005499999997</c:v>
+                  <c:v>667.000055</c:v>
                 </c:pt>
                 <c:pt idx="1">
                   <c:v>5213.000059</c:v>
                 </c:pt>
                 <c:pt idx="2">
-                  <c:v>42406.000137000003</c:v>
+                  <c:v>42406.000137</c:v>
                 </c:pt>
               </c:numCache>
             </c:numRef>
@@ -4053,7 +4751,7 @@
                   <c:v>363.999844</c:v>
                 </c:pt>
                 <c:pt idx="1">
-                  <c:v>2821.9997880000001</c:v>
+                  <c:v>2821.999788</c:v>
                 </c:pt>
                 <c:pt idx="2">
                   <c:v>22419.999838</c:v>
@@ -4073,11 +4771,11 @@
         </c:dLbls>
         <c:marker val="1"/>
         <c:smooth val="0"/>
-        <c:axId val="72248704"/>
-        <c:axId val="72270976"/>
+        <c:axId val="2106791992"/>
+        <c:axId val="-2115769752"/>
       </c:lineChart>
       <c:catAx>
-        <c:axId val="72248704"/>
+        <c:axId val="2106791992"/>
         <c:scaling>
           <c:orientation val="minMax"/>
         </c:scaling>
@@ -4096,7 +4794,7 @@
             <a:endParaRPr lang="en-US"/>
           </a:p>
         </c:txPr>
-        <c:crossAx val="72270976"/>
+        <c:crossAx val="-2115769752"/>
         <c:crosses val="autoZero"/>
         <c:auto val="1"/>
         <c:lblAlgn val="ctr"/>
@@ -4104,7 +4802,7 @@
         <c:noMultiLvlLbl val="0"/>
       </c:catAx>
       <c:valAx>
-        <c:axId val="72270976"/>
+        <c:axId val="-2115769752"/>
         <c:scaling>
           <c:orientation val="minMax"/>
         </c:scaling>
@@ -4127,6 +4825,7 @@
               </a:p>
             </c:rich>
           </c:tx>
+          <c:layout/>
           <c:overlay val="0"/>
         </c:title>
         <c:numFmt formatCode="0.000" sourceLinked="1"/>
@@ -4143,7 +4842,7 @@
             <a:endParaRPr lang="en-US"/>
           </a:p>
         </c:txPr>
-        <c:crossAx val="72248704"/>
+        <c:crossAx val="2106791992"/>
         <c:crosses val="autoZero"/>
         <c:crossBetween val="between"/>
       </c:valAx>
@@ -4154,10 +4853,10 @@
         <c:manualLayout>
           <c:xMode val="edge"/>
           <c:yMode val="edge"/>
-          <c:x val="0.74063428517218477"/>
-          <c:y val="0.19752359199374886"/>
-          <c:w val="0.25727179584479654"/>
-          <c:h val="0.58265684531369066"/>
+          <c:x val="0.740634285172185"/>
+          <c:y val="0.197523591993749"/>
+          <c:w val="0.257271795844797"/>
+          <c:h val="0.582656845313691"/>
         </c:manualLayout>
       </c:layout>
       <c:overlay val="0"/>
@@ -4219,6 +4918,7 @@
           </a:p>
         </c:rich>
       </c:tx>
+      <c:layout/>
       <c:overlay val="0"/>
     </c:title>
     <c:autoTitleDeleted val="0"/>
@@ -4228,9 +4928,9 @@
           <c:layoutTarget val="inner"/>
           <c:xMode val="edge"/>
           <c:yMode val="edge"/>
-          <c:x val="6.2010961865060998E-2"/>
-          <c:y val="3.2459425717852701E-2"/>
-          <c:w val="0.66529861639357735"/>
+          <c:x val="0.062010961865061"/>
+          <c:y val="0.0324594257178527"/>
+          <c:w val="0.665298616393578"/>
           <c:h val="0.858443874290995"/>
         </c:manualLayout>
       </c:layout>
@@ -4282,13 +4982,13 @@
                 <c:formatCode>0.000</c:formatCode>
                 <c:ptCount val="3"/>
                 <c:pt idx="0">
-                  <c:v>1.0001660000000001</c:v>
+                  <c:v>1.000166</c:v>
                 </c:pt>
                 <c:pt idx="1">
-                  <c:v>3.999949</c:v>
+                  <c:v>3.999948999999999</c:v>
                 </c:pt>
                 <c:pt idx="2">
-                  <c:v>14.000177000000001</c:v>
+                  <c:v>14.000177</c:v>
                 </c:pt>
               </c:numCache>
             </c:numRef>
@@ -4340,13 +5040,13 @@
                 <c:formatCode>0.000</c:formatCode>
                 <c:ptCount val="3"/>
                 <c:pt idx="0">
-                  <c:v>0.99992800000000004</c:v>
+                  <c:v>0.999928</c:v>
                 </c:pt>
                 <c:pt idx="1">
-                  <c:v>3.0000209999999998</c:v>
+                  <c:v>3.000021</c:v>
                 </c:pt>
                 <c:pt idx="2">
-                  <c:v>13.999938999999999</c:v>
+                  <c:v>13.999939</c:v>
                 </c:pt>
               </c:numCache>
             </c:numRef>
@@ -4398,13 +5098,13 @@
                 <c:formatCode>0.000</c:formatCode>
                 <c:ptCount val="3"/>
                 <c:pt idx="0">
-                  <c:v>0</c:v>
+                  <c:v>0.0</c:v>
                 </c:pt>
                 <c:pt idx="1">
-                  <c:v>1.0001660000000001</c:v>
+                  <c:v>1.000166</c:v>
                 </c:pt>
                 <c:pt idx="2">
-                  <c:v>4.0001870000000004</c:v>
+                  <c:v>4.000186999999999</c:v>
                 </c:pt>
               </c:numCache>
             </c:numRef>
@@ -4456,13 +5156,13 @@
                 <c:formatCode>0.000</c:formatCode>
                 <c:ptCount val="3"/>
                 <c:pt idx="0">
-                  <c:v>0</c:v>
+                  <c:v>0.0</c:v>
                 </c:pt>
                 <c:pt idx="1">
-                  <c:v>0.99992800000000004</c:v>
+                  <c:v>0.999928</c:v>
                 </c:pt>
                 <c:pt idx="2">
-                  <c:v>3.999949</c:v>
+                  <c:v>3.999948999999999</c:v>
                 </c:pt>
               </c:numCache>
             </c:numRef>
@@ -4479,11 +5179,11 @@
         </c:dLbls>
         <c:marker val="1"/>
         <c:smooth val="0"/>
-        <c:axId val="72417280"/>
-        <c:axId val="72418816"/>
+        <c:axId val="2107232056"/>
+        <c:axId val="-2118734312"/>
       </c:lineChart>
       <c:catAx>
-        <c:axId val="72417280"/>
+        <c:axId val="2107232056"/>
         <c:scaling>
           <c:orientation val="minMax"/>
         </c:scaling>
@@ -4502,7 +5202,7 @@
             <a:endParaRPr lang="en-US"/>
           </a:p>
         </c:txPr>
-        <c:crossAx val="72418816"/>
+        <c:crossAx val="-2118734312"/>
         <c:crosses val="autoZero"/>
         <c:auto val="1"/>
         <c:lblAlgn val="ctr"/>
@@ -4510,7 +5210,7 @@
         <c:noMultiLvlLbl val="0"/>
       </c:catAx>
       <c:valAx>
-        <c:axId val="72418816"/>
+        <c:axId val="-2118734312"/>
         <c:scaling>
           <c:orientation val="minMax"/>
         </c:scaling>
@@ -4531,7 +5231,7 @@
             <a:endParaRPr lang="en-US"/>
           </a:p>
         </c:txPr>
-        <c:crossAx val="72417280"/>
+        <c:crossAx val="2107232056"/>
         <c:crosses val="autoZero"/>
         <c:crossBetween val="between"/>
       </c:valAx>
@@ -4542,10 +5242,10 @@
         <c:manualLayout>
           <c:xMode val="edge"/>
           <c:yMode val="edge"/>
-          <c:x val="0.76454677316053199"/>
-          <c:y val="0.39379368309298418"/>
-          <c:w val="0.21594092604453152"/>
-          <c:h val="0.47331151021852608"/>
+          <c:x val="0.764546773160532"/>
+          <c:y val="0.393793683092984"/>
+          <c:w val="0.215940926044532"/>
+          <c:h val="0.473311510218526"/>
         </c:manualLayout>
       </c:layout>
       <c:overlay val="0"/>
@@ -4895,7 +5595,7 @@
 </file>
 
 <file path=customXml/itemProps1.xml><?xml version="1.0" encoding="utf-8"?>
-<ds:datastoreItem xmlns:ds="http://schemas.openxmlformats.org/officeDocument/2006/customXml" ds:itemID="{E1A9AD6B-732C-4984-B1E7-5E9E4B92A521}">
+<ds:datastoreItem xmlns:ds="http://schemas.openxmlformats.org/officeDocument/2006/customXml" ds:itemID="{6D2E05E0-C7D2-D34F-8FFE-5515670330D3}">
   <ds:schemaRefs>
     <ds:schemaRef ds:uri="http://schemas.openxmlformats.org/officeDocument/2006/bibliography"/>
   </ds:schemaRefs>

</xml_diff>

<commit_message>
Completed assignment 1 report. Now Review.
</commit_message>
<xml_diff>
--- a/Assignment1/Assignment1 Report.docx
+++ b/Assignment1/Assignment1 Report.docx
@@ -1590,7 +1590,21 @@
           <w:sz w:val="20"/>
           <w:szCs w:val="20"/>
         </w:rPr>
-        <w:t xml:space="preserve">The first for loop goes through every row of matrix A, and second for loop iterates through every column of matrix A and every row of vector B (matrix B). </w:t>
+        <w:t xml:space="preserve">The first for loop goes through every row of matrix A, and second for loop iterates through every column of matrix A and </w:t>
+      </w:r>
+      <w:r>
+        <w:rPr>
+          <w:sz w:val="20"/>
+          <w:szCs w:val="20"/>
+        </w:rPr>
+        <w:t>every row of vector B</w:t>
+      </w:r>
+      <w:r>
+        <w:rPr>
+          <w:sz w:val="20"/>
+          <w:szCs w:val="20"/>
+        </w:rPr>
+        <w:t xml:space="preserve">. </w:t>
       </w:r>
       <w:r>
         <w:rPr>
@@ -1668,21 +1682,13 @@
         <w:rPr>
           <w:sz w:val="20"/>
         </w:rPr>
-        <w:t xml:space="preserve"> </w:t>
-      </w:r>
-      <w:proofErr w:type="spellStart"/>
-      <w:r>
-        <w:rPr>
-          <w:sz w:val="20"/>
-        </w:rPr>
-        <w:t>linux</w:t>
-      </w:r>
-      <w:proofErr w:type="spellEnd"/>
-      <w:r>
-        <w:rPr>
-          <w:sz w:val="20"/>
-        </w:rPr>
-        <w:t xml:space="preserve"> server via VPN connection. </w:t>
+        <w:t xml:space="preserve"> L</w:t>
+      </w:r>
+      <w:r>
+        <w:rPr>
+          <w:sz w:val="20"/>
+        </w:rPr>
+        <w:t xml:space="preserve">inux server via VPN connection. </w:t>
       </w:r>
       <w:r>
         <w:rPr>
@@ -1706,7 +1712,15 @@
         <w:rPr>
           <w:sz w:val="20"/>
         </w:rPr>
-        <w:t xml:space="preserve"> text file. </w:t>
+        <w:t xml:space="preserve"> tex</w:t>
+      </w:r>
+      <w:bookmarkStart w:id="0" w:name="_GoBack"/>
+      <w:bookmarkEnd w:id="0"/>
+      <w:r>
+        <w:rPr>
+          <w:sz w:val="20"/>
+        </w:rPr>
+        <w:t xml:space="preserve">t file. </w:t>
       </w:r>
       <w:r>
         <w:rPr>
@@ -1797,10 +1811,10 @@
           <w:noProof/>
         </w:rPr>
         <w:drawing>
-          <wp:inline distT="0" distB="0" distL="0" distR="0" wp14:anchorId="0E80EA15" wp14:editId="3A714EB6">
-            <wp:extent cx="5308600" cy="2260600"/>
-            <wp:effectExtent l="0" t="0" r="25400" b="25400"/>
-            <wp:docPr id="3" name="Chart 3"/>
+          <wp:inline distT="0" distB="0" distL="0" distR="0" wp14:anchorId="6A11BDDB" wp14:editId="478CE1CD">
+            <wp:extent cx="5368713" cy="2347595"/>
+            <wp:effectExtent l="0" t="0" r="16510" b="14605"/>
+            <wp:docPr id="4" name="Chart 4"/>
             <wp:cNvGraphicFramePr/>
             <a:graphic xmlns:a="http://schemas.openxmlformats.org/drawingml/2006/main">
               <a:graphicData uri="http://schemas.openxmlformats.org/drawingml/2006/chart">
@@ -2042,7 +2056,6 @@
       </w:r>
       <w:r>
         <w:rPr>
-          <w:color w:val="F79646" w:themeColor="accent6"/>
           <w:sz w:val="20"/>
         </w:rPr>
         <w:t xml:space="preserve">For </w:t>
@@ -2050,7 +2063,6 @@
       <w:proofErr w:type="spellStart"/>
       <w:r>
         <w:rPr>
-          <w:color w:val="F79646" w:themeColor="accent6"/>
           <w:sz w:val="20"/>
         </w:rPr>
         <w:t>mv_multiplication</w:t>
@@ -2058,33 +2070,35 @@
       <w:proofErr w:type="spellEnd"/>
       <w:r>
         <w:rPr>
-          <w:color w:val="F79646" w:themeColor="accent6"/>
-          <w:sz w:val="20"/>
-        </w:rPr>
-        <w:t xml:space="preserve">, </w:t>
-      </w:r>
-      <w:r>
-        <w:rPr>
-          <w:color w:val="F79646" w:themeColor="accent6"/>
-          <w:sz w:val="20"/>
-        </w:rPr>
-        <w:t>the difference is minimum because cache miss caused by second input matrix (vector) is larger than</w:t>
-      </w:r>
-      <w:r>
-        <w:rPr>
-          <w:sz w:val="20"/>
-        </w:rPr>
-        <w:t xml:space="preserve"> </w:t>
-      </w:r>
-    </w:p>
-    <w:p>
-      <w:pPr>
-        <w:rPr>
-          <w:sz w:val="20"/>
-        </w:rPr>
-      </w:pPr>
-      <w:bookmarkStart w:id="0" w:name="_GoBack"/>
-      <w:bookmarkEnd w:id="0"/>
+          <w:sz w:val="20"/>
+        </w:rPr>
+        <w:t xml:space="preserve">, row major input matrix and column major input vector is ideal; however, this combination is not available. </w:t>
+      </w:r>
+      <w:r>
+        <w:rPr>
+          <w:sz w:val="20"/>
+        </w:rPr>
+        <w:t>Between the two implementation</w:t>
+      </w:r>
+      <w:r>
+        <w:rPr>
+          <w:sz w:val="20"/>
+        </w:rPr>
+        <w:t>s</w:t>
+      </w:r>
+      <w:r>
+        <w:rPr>
+          <w:sz w:val="20"/>
+        </w:rPr>
+        <w:t xml:space="preserve">, row major input matrix has better performance as elements are accessed by row. </w:t>
+      </w:r>
+    </w:p>
+    <w:p>
+      <w:pPr>
+        <w:rPr>
+          <w:sz w:val="20"/>
+        </w:rPr>
+      </w:pPr>
     </w:p>
     <w:p>
       <w:pPr>
@@ -2795,6 +2809,41 @@
         </w:rPr>
         <w:t>3. Conclusion</w:t>
       </w:r>
+    </w:p>
+    <w:p>
+      <w:pPr>
+        <w:rPr>
+          <w:sz w:val="20"/>
+        </w:rPr>
+      </w:pPr>
+    </w:p>
+    <w:p>
+      <w:pPr>
+        <w:rPr>
+          <w:sz w:val="20"/>
+        </w:rPr>
+      </w:pPr>
+      <w:proofErr w:type="gramStart"/>
+      <w:r>
+        <w:rPr>
+          <w:sz w:val="20"/>
+        </w:rPr>
+        <w:t>add</w:t>
+      </w:r>
+      <w:proofErr w:type="gramEnd"/>
+      <w:r>
+        <w:rPr>
+          <w:sz w:val="20"/>
+        </w:rPr>
+        <w:t xml:space="preserve"> here…</w:t>
+      </w:r>
+    </w:p>
+    <w:p>
+      <w:pPr>
+        <w:rPr>
+          <w:sz w:val="20"/>
+        </w:rPr>
+      </w:pPr>
     </w:p>
     <w:p>
       <w:pPr>
@@ -3695,7 +3744,7 @@
                   <c:v>5.999804</c:v>
                 </c:pt>
                 <c:pt idx="2">
-                  <c:v>21.00014699999999</c:v>
+                  <c:v>21.00014699999998</c:v>
                 </c:pt>
               </c:numCache>
             </c:numRef>
@@ -4101,7 +4150,7 @@
                   <c:v>5.999804</c:v>
                 </c:pt>
                 <c:pt idx="2">
-                  <c:v>26.99994999999999</c:v>
+                  <c:v>26.99994999999998</c:v>
                 </c:pt>
               </c:numCache>
             </c:numRef>
@@ -4118,11 +4167,11 @@
         </c:dLbls>
         <c:marker val="1"/>
         <c:smooth val="0"/>
-        <c:axId val="2103543736"/>
-        <c:axId val="2105365688"/>
+        <c:axId val="-2117435736"/>
+        <c:axId val="-2115630680"/>
       </c:lineChart>
       <c:catAx>
-        <c:axId val="2103543736"/>
+        <c:axId val="-2117435736"/>
         <c:scaling>
           <c:orientation val="minMax"/>
         </c:scaling>
@@ -4141,7 +4190,7 @@
             <a:endParaRPr lang="en-US"/>
           </a:p>
         </c:txPr>
-        <c:crossAx val="2105365688"/>
+        <c:crossAx val="-2115630680"/>
         <c:crosses val="autoZero"/>
         <c:auto val="1"/>
         <c:lblAlgn val="ctr"/>
@@ -4149,7 +4198,7 @@
         <c:noMultiLvlLbl val="0"/>
       </c:catAx>
       <c:valAx>
-        <c:axId val="2105365688"/>
+        <c:axId val="-2115630680"/>
         <c:scaling>
           <c:orientation val="minMax"/>
         </c:scaling>
@@ -4189,7 +4238,7 @@
             <a:endParaRPr lang="en-US"/>
           </a:p>
         </c:txPr>
-        <c:crossAx val="2103543736"/>
+        <c:crossAx val="-2117435736"/>
         <c:crosses val="autoZero"/>
         <c:crossBetween val="between"/>
       </c:valAx>
@@ -4464,7 +4513,7 @@
                   <c:v>8933.999777</c:v>
                 </c:pt>
                 <c:pt idx="2">
-                  <c:v>70546.999931</c:v>
+                  <c:v>70546.99993099997</c:v>
                 </c:pt>
               </c:numCache>
             </c:numRef>
@@ -4771,11 +4820,11 @@
         </c:dLbls>
         <c:marker val="1"/>
         <c:smooth val="0"/>
-        <c:axId val="2106791992"/>
-        <c:axId val="-2115769752"/>
+        <c:axId val="2105305896"/>
+        <c:axId val="-2115915032"/>
       </c:lineChart>
       <c:catAx>
-        <c:axId val="2106791992"/>
+        <c:axId val="2105305896"/>
         <c:scaling>
           <c:orientation val="minMax"/>
         </c:scaling>
@@ -4794,7 +4843,7 @@
             <a:endParaRPr lang="en-US"/>
           </a:p>
         </c:txPr>
-        <c:crossAx val="-2115769752"/>
+        <c:crossAx val="-2115915032"/>
         <c:crosses val="autoZero"/>
         <c:auto val="1"/>
         <c:lblAlgn val="ctr"/>
@@ -4802,7 +4851,7 @@
         <c:noMultiLvlLbl val="0"/>
       </c:catAx>
       <c:valAx>
-        <c:axId val="-2115769752"/>
+        <c:axId val="-2115915032"/>
         <c:scaling>
           <c:orientation val="minMax"/>
         </c:scaling>
@@ -4842,7 +4891,7 @@
             <a:endParaRPr lang="en-US"/>
           </a:p>
         </c:txPr>
-        <c:crossAx val="2106791992"/>
+        <c:crossAx val="2105305896"/>
         <c:crosses val="autoZero"/>
         <c:crossBetween val="between"/>
       </c:valAx>
@@ -4928,10 +4977,10 @@
           <c:layoutTarget val="inner"/>
           <c:xMode val="edge"/>
           <c:yMode val="edge"/>
-          <c:x val="0.062010961865061"/>
-          <c:y val="0.0324594257178527"/>
-          <c:w val="0.665298616393578"/>
-          <c:h val="0.858443874290995"/>
+          <c:x val="0.129956280845605"/>
+          <c:y val="0.124426061565134"/>
+          <c:w val="0.651875241483139"/>
+          <c:h val="0.67992094036663"/>
         </c:manualLayout>
       </c:layout>
       <c:lineChart>
@@ -4982,13 +5031,13 @@
                 <c:formatCode>0.000</c:formatCode>
                 <c:ptCount val="3"/>
                 <c:pt idx="0">
-                  <c:v>1.000166</c:v>
+                  <c:v>0.999928</c:v>
                 </c:pt>
                 <c:pt idx="1">
                   <c:v>3.999948999999999</c:v>
                 </c:pt>
                 <c:pt idx="2">
-                  <c:v>14.000177</c:v>
+                  <c:v>13.000011</c:v>
                 </c:pt>
               </c:numCache>
             </c:numRef>
@@ -5040,13 +5089,13 @@
                 <c:formatCode>0.000</c:formatCode>
                 <c:ptCount val="3"/>
                 <c:pt idx="0">
-                  <c:v>0.999928</c:v>
+                  <c:v>2.000093</c:v>
                 </c:pt>
                 <c:pt idx="1">
-                  <c:v>3.000021</c:v>
+                  <c:v>6.000042</c:v>
                 </c:pt>
                 <c:pt idx="2">
-                  <c:v>13.999939</c:v>
+                  <c:v>26.99995</c:v>
                 </c:pt>
               </c:numCache>
             </c:numRef>
@@ -5101,10 +5150,10 @@
                   <c:v>0.0</c:v>
                 </c:pt>
                 <c:pt idx="1">
-                  <c:v>1.000166</c:v>
+                  <c:v>0.999928</c:v>
                 </c:pt>
                 <c:pt idx="2">
-                  <c:v>4.000186999999999</c:v>
+                  <c:v>4.999876</c:v>
                 </c:pt>
               </c:numCache>
             </c:numRef>
@@ -5156,13 +5205,13 @@
                 <c:formatCode>0.000</c:formatCode>
                 <c:ptCount val="3"/>
                 <c:pt idx="0">
-                  <c:v>0.0</c:v>
+                  <c:v>0.999928</c:v>
                 </c:pt>
                 <c:pt idx="1">
-                  <c:v>0.999928</c:v>
+                  <c:v>3.000021</c:v>
                 </c:pt>
                 <c:pt idx="2">
-                  <c:v>3.999948999999999</c:v>
+                  <c:v>12.000084</c:v>
                 </c:pt>
               </c:numCache>
             </c:numRef>
@@ -5179,11 +5228,11 @@
         </c:dLbls>
         <c:marker val="1"/>
         <c:smooth val="0"/>
-        <c:axId val="2107232056"/>
-        <c:axId val="-2118734312"/>
+        <c:axId val="-2118262952"/>
+        <c:axId val="-2143216504"/>
       </c:lineChart>
       <c:catAx>
-        <c:axId val="2107232056"/>
+        <c:axId val="-2118262952"/>
         <c:scaling>
           <c:orientation val="minMax"/>
         </c:scaling>
@@ -5202,7 +5251,7 @@
             <a:endParaRPr lang="en-US"/>
           </a:p>
         </c:txPr>
-        <c:crossAx val="-2118734312"/>
+        <c:crossAx val="-2143216504"/>
         <c:crosses val="autoZero"/>
         <c:auto val="1"/>
         <c:lblAlgn val="ctr"/>
@@ -5210,13 +5259,37 @@
         <c:noMultiLvlLbl val="0"/>
       </c:catAx>
       <c:valAx>
-        <c:axId val="-2118734312"/>
+        <c:axId val="-2143216504"/>
         <c:scaling>
           <c:orientation val="minMax"/>
         </c:scaling>
         <c:delete val="0"/>
         <c:axPos val="l"/>
         <c:majorGridlines/>
+        <c:title>
+          <c:tx>
+            <c:rich>
+              <a:bodyPr rot="-5400000" vert="horz"/>
+              <a:lstStyle/>
+              <a:p>
+                <a:pPr>
+                  <a:defRPr/>
+                </a:pPr>
+                <a:r>
+                  <a:rPr lang="en-US"/>
+                  <a:t>Execution</a:t>
+                </a:r>
+                <a:r>
+                  <a:rPr lang="en-US" baseline="0"/>
+                  <a:t> Time (ms)</a:t>
+                </a:r>
+                <a:endParaRPr lang="en-US"/>
+              </a:p>
+            </c:rich>
+          </c:tx>
+          <c:layout/>
+          <c:overlay val="0"/>
+        </c:title>
         <c:numFmt formatCode="0.000" sourceLinked="1"/>
         <c:majorTickMark val="out"/>
         <c:minorTickMark val="none"/>
@@ -5231,7 +5304,7 @@
             <a:endParaRPr lang="en-US"/>
           </a:p>
         </c:txPr>
-        <c:crossAx val="2107232056"/>
+        <c:crossAx val="-2118262952"/>
         <c:crosses val="autoZero"/>
         <c:crossBetween val="between"/>
       </c:valAx>
@@ -5242,10 +5315,10 @@
         <c:manualLayout>
           <c:xMode val="edge"/>
           <c:yMode val="edge"/>
-          <c:x val="0.764546773160532"/>
-          <c:y val="0.393793683092984"/>
-          <c:w val="0.215940926044532"/>
-          <c:h val="0.473311510218526"/>
+          <c:x val="0.759053214794851"/>
+          <c:y val="0.375237210847697"/>
+          <c:w val="0.221609100892845"/>
+          <c:h val="0.373950361966182"/>
         </c:manualLayout>
       </c:layout>
       <c:overlay val="0"/>
@@ -5595,7 +5668,7 @@
 </file>
 
 <file path=customXml/itemProps1.xml><?xml version="1.0" encoding="utf-8"?>
-<ds:datastoreItem xmlns:ds="http://schemas.openxmlformats.org/officeDocument/2006/customXml" ds:itemID="{6D2E05E0-C7D2-D34F-8FFE-5515670330D3}">
+<ds:datastoreItem xmlns:ds="http://schemas.openxmlformats.org/officeDocument/2006/customXml" ds:itemID="{062EF03C-5074-004F-A952-1C3F1C0F44CA}">
   <ds:schemaRefs>
     <ds:schemaRef ds:uri="http://schemas.openxmlformats.org/officeDocument/2006/bibliography"/>
   </ds:schemaRefs>

</xml_diff>